<commit_message>
Updating documentation to reflect added CoreTelephony framework.
</commit_message>
<xml_diff>
--- a/Version3/Documentation/Developer Guide.docx
+++ b/Version3/Documentation/Developer Guide.docx
@@ -10,6 +10,8 @@
           <w:lang w:val="en-US"/>
         </w:rPr>
       </w:pPr>
+      <w:bookmarkStart w:id="0" w:name="_GoBack"/>
+      <w:bookmarkEnd w:id="0"/>
     </w:p>
     <w:p>
       <w:pPr>
@@ -73,6 +75,7 @@
           <w:lang w:val="en-US"/>
         </w:rPr>
       </w:pPr>
+      <w:proofErr w:type="gramStart"/>
       <w:r>
         <w:rPr>
           <w:rFonts w:ascii="Calibri" w:hAnsi="Calibri" w:cs="Calibri"/>
@@ -80,6 +83,7 @@
         </w:rPr>
         <w:t>iOS</w:t>
       </w:r>
+      <w:proofErr w:type="gramEnd"/>
       <w:r>
         <w:rPr>
           <w:rFonts w:ascii="Calibri" w:hAnsi="Calibri" w:cs="Calibri"/>
@@ -166,8 +170,8 @@
         </w:rPr>
         <w:br w:type="page"/>
       </w:r>
-      <w:bookmarkStart w:id="0" w:name="_Toc340590046"/>
-      <w:bookmarkStart w:id="1" w:name="_Toc340590648"/>
+      <w:bookmarkStart w:id="1" w:name="_Toc340590046"/>
+      <w:bookmarkStart w:id="2" w:name="_Toc340590648"/>
       <w:r>
         <w:rPr>
           <w:rStyle w:val="Heading1Char"/>
@@ -176,8 +180,8 @@
         <w:lastRenderedPageBreak/>
         <w:t>Table of Contents</w:t>
       </w:r>
-      <w:bookmarkEnd w:id="0"/>
       <w:bookmarkEnd w:id="1"/>
+      <w:bookmarkEnd w:id="2"/>
       <w:r>
         <w:rPr>
           <w:b/>
@@ -1870,8 +1874,8 @@
         </w:rPr>
         <w:br w:type="page"/>
       </w:r>
-      <w:bookmarkStart w:id="2" w:name="_Toc191979974"/>
-      <w:bookmarkStart w:id="3" w:name="_Toc340590649"/>
+      <w:bookmarkStart w:id="3" w:name="_Toc191979974"/>
+      <w:bookmarkStart w:id="4" w:name="_Toc340590649"/>
       <w:r>
         <w:rPr>
           <w:lang w:val="en-US"/>
@@ -1891,14 +1895,14 @@
         </w:rPr>
         <w:t xml:space="preserve">ew in </w:t>
       </w:r>
-      <w:bookmarkEnd w:id="2"/>
+      <w:bookmarkEnd w:id="3"/>
       <w:r>
         <w:rPr>
           <w:lang w:val="en-US"/>
         </w:rPr>
         <w:t>3.0</w:t>
       </w:r>
-      <w:bookmarkEnd w:id="3"/>
+      <w:bookmarkEnd w:id="4"/>
     </w:p>
     <w:p>
       <w:pPr>
@@ -1910,13 +1914,35 @@
       <w:r>
         <w:t>base</w:t>
       </w:r>
+      <w:bookmarkStart w:id="5" w:name="_Toc191979975"/>
+      <w:bookmarkStart w:id="6" w:name="_Toc340590650"/>
     </w:p>
     <w:p>
       <w:pPr>
         <w:pStyle w:val="xxx"/>
-      </w:pPr>
-      <w:r>
-        <w:t>Support for MRAID 2</w:t>
+        <w:rPr>
+          <w:lang w:eastAsia="ru-RU"/>
+        </w:rPr>
+      </w:pPr>
+      <w:r>
+        <w:rPr>
+          <w:lang w:eastAsia="ru-RU"/>
+        </w:rPr>
+        <w:t xml:space="preserve">The SDK has been redesigned and refocused around MRAID 2.0 Specification (see http://www.iab.net/mraid/). </w:t>
+      </w:r>
+    </w:p>
+    <w:p>
+      <w:pPr>
+        <w:pStyle w:val="xxx"/>
+        <w:rPr>
+          <w:lang w:eastAsia="ru-RU"/>
+        </w:rPr>
+      </w:pPr>
+      <w:r>
+        <w:rPr>
+          <w:lang w:eastAsia="ru-RU"/>
+        </w:rPr>
+        <w:t xml:space="preserve">ORMMA support has been dropped. </w:t>
       </w:r>
     </w:p>
     <w:p>
@@ -1926,22 +1952,20 @@
           <w:lang w:val="en-US"/>
         </w:rPr>
       </w:pPr>
-      <w:bookmarkStart w:id="4" w:name="_Toc191979975"/>
-      <w:bookmarkStart w:id="5" w:name="_Toc340590650"/>
       <w:r>
         <w:rPr>
           <w:lang w:val="en-US"/>
         </w:rPr>
         <w:t>Implementation Changes</w:t>
       </w:r>
-      <w:bookmarkEnd w:id="4"/>
       <w:bookmarkEnd w:id="5"/>
+      <w:bookmarkEnd w:id="6"/>
     </w:p>
     <w:p>
       <w:pPr>
         <w:pStyle w:val="xxx"/>
       </w:pPr>
-      <w:bookmarkStart w:id="6" w:name="_Toc191979978"/>
+      <w:bookmarkStart w:id="7" w:name="_Toc191979978"/>
       <w:r>
         <w:t>The 3.0 SDK is not compatible with the 2.0 SDK.  Prior to installing the 3.0 SDK remove the 2.0 SDK references.</w:t>
       </w:r>
@@ -1953,15 +1977,15 @@
           <w:lang w:val="en-US"/>
         </w:rPr>
       </w:pPr>
-      <w:bookmarkStart w:id="7" w:name="_Toc340590651"/>
+      <w:bookmarkStart w:id="8" w:name="_Toc340590651"/>
       <w:r>
         <w:rPr>
           <w:lang w:val="en-US"/>
         </w:rPr>
         <w:t>System Requirements</w:t>
       </w:r>
-      <w:bookmarkEnd w:id="6"/>
       <w:bookmarkEnd w:id="7"/>
+      <w:bookmarkEnd w:id="8"/>
     </w:p>
     <w:p>
       <w:pPr>
@@ -2035,14 +2059,14 @@
           <w:lang w:val="en-US"/>
         </w:rPr>
       </w:pPr>
-      <w:bookmarkStart w:id="8" w:name="_Toc340590652"/>
+      <w:bookmarkStart w:id="9" w:name="_Toc340590652"/>
       <w:r>
         <w:rPr>
           <w:lang w:val="en-US"/>
         </w:rPr>
         <w:t>Prerequisites</w:t>
       </w:r>
-      <w:bookmarkEnd w:id="8"/>
+      <w:bookmarkEnd w:id="9"/>
     </w:p>
     <w:p>
       <w:r>
@@ -2091,14 +2115,27 @@
       <w:r>
         <w:t xml:space="preserve">Both the sample app and the SDK itself are available in source code form from our Google Code project site at </w:t>
       </w:r>
-      <w:hyperlink r:id="rId11" w:history="1">
-        <w:r>
-          <w:rPr>
-            <w:rStyle w:val="Hyperlink"/>
-          </w:rPr>
-          <w:t>http://code.google.com/p/mocean-sdk-ios/</w:t>
-        </w:r>
-      </w:hyperlink>
+      <w:r>
+        <w:fldChar w:fldCharType="begin"/>
+      </w:r>
+      <w:r>
+        <w:instrText xml:space="preserve"> HYPERLINK "http://code.google.com/p/mocean-sdk-ios/" </w:instrText>
+      </w:r>
+      <w:r>
+        <w:fldChar w:fldCharType="separate"/>
+      </w:r>
+      <w:r>
+        <w:rPr>
+          <w:rStyle w:val="Hyperlink"/>
+        </w:rPr>
+        <w:t>http://code.google.com/p/mocean-sdk-ios/</w:t>
+      </w:r>
+      <w:r>
+        <w:rPr>
+          <w:rStyle w:val="Hyperlink"/>
+        </w:rPr>
+        <w:fldChar w:fldCharType="end"/>
+      </w:r>
       <w:r>
         <w:t>.</w:t>
       </w:r>
@@ -2127,14 +2164,27 @@
       <w:r>
         <w:t xml:space="preserve"> developer wiki at: </w:t>
       </w:r>
-      <w:hyperlink r:id="rId12" w:history="1">
-        <w:r>
-          <w:rPr>
-            <w:rStyle w:val="Hyperlink"/>
-          </w:rPr>
-          <w:t>http://developer.moceanmobile.com/Main_Page</w:t>
-        </w:r>
-      </w:hyperlink>
+      <w:r>
+        <w:fldChar w:fldCharType="begin"/>
+      </w:r>
+      <w:r>
+        <w:instrText xml:space="preserve"> HYPERLINK "http://developer.moceanmobile.com/Main_Page" </w:instrText>
+      </w:r>
+      <w:r>
+        <w:fldChar w:fldCharType="separate"/>
+      </w:r>
+      <w:r>
+        <w:rPr>
+          <w:rStyle w:val="Hyperlink"/>
+        </w:rPr>
+        <w:t>http://developer.moceanmobile.com/Main_Page</w:t>
+      </w:r>
+      <w:r>
+        <w:rPr>
+          <w:rStyle w:val="Hyperlink"/>
+        </w:rPr>
+        <w:fldChar w:fldCharType="end"/>
+      </w:r>
       <w:r>
         <w:t>.</w:t>
       </w:r>
@@ -2174,7 +2224,7 @@
           <w:lang w:val="en-US"/>
         </w:rPr>
       </w:pPr>
-      <w:bookmarkStart w:id="9" w:name="_Toc191979979"/>
+      <w:bookmarkStart w:id="10" w:name="_Toc191979979"/>
       <w:r>
         <w:rPr>
           <w:lang w:val="en-US"/>
@@ -2189,7 +2239,7 @@
           <w:lang w:val="en-US"/>
         </w:rPr>
       </w:pPr>
-      <w:bookmarkStart w:id="10" w:name="_Toc340590653"/>
+      <w:bookmarkStart w:id="11" w:name="_Toc340590653"/>
       <w:r>
         <w:rPr>
           <w:lang w:val="en-US"/>
@@ -2209,8 +2259,8 @@
         </w:rPr>
         <w:t>ist</w:t>
       </w:r>
-      <w:bookmarkEnd w:id="9"/>
       <w:bookmarkEnd w:id="10"/>
+      <w:bookmarkEnd w:id="11"/>
     </w:p>
     <w:p>
       <w:pPr>
@@ -2239,7 +2289,7 @@
         </w:rPr>
       </w:pPr>
       <w:r>
-        <w:t>Support for MRAID 2.</w:t>
+        <w:t>Support for MRAID 2 (includes MRAID 1).</w:t>
       </w:r>
     </w:p>
     <w:p>
@@ -2290,7 +2340,15 @@
         <w:t>s</w:t>
       </w:r>
       <w:r>
-        <w:t xml:space="preserve"> displaying web ads using UIWebView component.</w:t>
+        <w:t xml:space="preserve"> displaying web ads using </w:t>
+      </w:r>
+      <w:proofErr w:type="spellStart"/>
+      <w:r>
+        <w:t>UIWebView</w:t>
+      </w:r>
+      <w:proofErr w:type="spellEnd"/>
+      <w:r>
+        <w:t xml:space="preserve"> component.</w:t>
       </w:r>
     </w:p>
     <w:p>
@@ -2317,7 +2375,15 @@
         <w:ind w:left="720"/>
       </w:pPr>
       <w:r>
-        <w:t>SDK supports displaying image and text ads with non-UIWebView native components.</w:t>
+        <w:t>SDK supports displaying image and text ads with non-</w:t>
+      </w:r>
+      <w:proofErr w:type="spellStart"/>
+      <w:r>
+        <w:t>UIWebView</w:t>
+      </w:r>
+      <w:proofErr w:type="spellEnd"/>
+      <w:r>
+        <w:t xml:space="preserve"> native components.</w:t>
       </w:r>
     </w:p>
     <w:p>
@@ -2488,7 +2554,15 @@
         <w:t xml:space="preserve"> lo</w:t>
       </w:r>
       <w:r>
-        <w:t>gging.</w:t>
+        <w:t xml:space="preserve">gging through delegate callbacks and </w:t>
+      </w:r>
+      <w:proofErr w:type="spellStart"/>
+      <w:r>
+        <w:t>NSLog</w:t>
+      </w:r>
+      <w:proofErr w:type="spellEnd"/>
+      <w:r>
+        <w:t>.</w:t>
       </w:r>
     </w:p>
     <w:p>
@@ -2503,7 +2577,7 @@
       <w:r>
         <w:t xml:space="preserve"> </w:t>
       </w:r>
-      <w:bookmarkStart w:id="11" w:name="_Toc191979980"/>
+      <w:bookmarkStart w:id="12" w:name="_Toc191979980"/>
     </w:p>
     <w:p>
       <w:pPr>
@@ -2689,7 +2763,7 @@
       <w:pPr>
         <w:pStyle w:val="Heading1"/>
       </w:pPr>
-      <w:bookmarkStart w:id="12" w:name="_Toc340590654"/>
+      <w:bookmarkStart w:id="13" w:name="_Toc340590654"/>
       <w:r>
         <w:lastRenderedPageBreak/>
         <w:t xml:space="preserve">Installing the Ad </w:t>
@@ -2697,8 +2771,8 @@
       <w:r>
         <w:t>SDK</w:t>
       </w:r>
-      <w:bookmarkEnd w:id="11"/>
       <w:bookmarkEnd w:id="12"/>
+      <w:bookmarkEnd w:id="13"/>
     </w:p>
     <w:p>
       <w:pPr>
@@ -2707,18 +2781,18 @@
           <w:lang w:val="en-US"/>
         </w:rPr>
       </w:pPr>
-      <w:bookmarkStart w:id="13" w:name="_Toc191979981"/>
-      <w:bookmarkStart w:id="14" w:name="_Toc318223492"/>
-      <w:bookmarkStart w:id="15" w:name="_Toc340590053"/>
-      <w:bookmarkStart w:id="16" w:name="_Toc340590655"/>
+      <w:bookmarkStart w:id="14" w:name="_Toc340590053"/>
+      <w:bookmarkStart w:id="15" w:name="_Toc340590655"/>
+      <w:bookmarkStart w:id="16" w:name="_Toc191979981"/>
+      <w:bookmarkStart w:id="17" w:name="_Toc318223492"/>
       <w:r>
         <w:rPr>
           <w:lang w:val="en-US"/>
         </w:rPr>
         <w:t>SDK Integration Methods</w:t>
       </w:r>
+      <w:bookmarkEnd w:id="14"/>
       <w:bookmarkEnd w:id="15"/>
-      <w:bookmarkEnd w:id="16"/>
     </w:p>
     <w:p>
       <w:pPr>
@@ -2740,16 +2814,16 @@
           <w:lang w:val="en-US"/>
         </w:rPr>
       </w:pPr>
-      <w:bookmarkStart w:id="17" w:name="_Toc340590054"/>
-      <w:bookmarkStart w:id="18" w:name="_Toc340590656"/>
+      <w:bookmarkStart w:id="18" w:name="_Toc340590054"/>
+      <w:bookmarkStart w:id="19" w:name="_Toc340590656"/>
       <w:r>
         <w:rPr>
           <w:lang w:val="en-US"/>
         </w:rPr>
         <w:t>Objective-C Linking</w:t>
       </w:r>
-      <w:bookmarkEnd w:id="17"/>
       <w:bookmarkEnd w:id="18"/>
+      <w:bookmarkEnd w:id="19"/>
     </w:p>
     <w:p>
       <w:pPr>
@@ -2768,8 +2842,17 @@
           <w:b/>
           <w:lang w:val="en-US"/>
         </w:rPr>
-        <w:t>-ObjC</w:t>
-      </w:r>
+        <w:t>-</w:t>
+      </w:r>
+      <w:proofErr w:type="spellStart"/>
+      <w:r>
+        <w:rPr>
+          <w:b/>
+          <w:lang w:val="en-US"/>
+        </w:rPr>
+        <w:t>ObjC</w:t>
+      </w:r>
+      <w:proofErr w:type="spellEnd"/>
       <w:r>
         <w:rPr>
           <w:lang w:val="en-US"/>
@@ -2832,7 +2915,7 @@
                     </pic:cNvPicPr>
                   </pic:nvPicPr>
                   <pic:blipFill>
-                    <a:blip r:embed="rId13">
+                    <a:blip r:embed="rId11">
                       <a:extLst>
                         <a:ext uri="{28A0092B-C50C-407E-A947-70E740481C1C}">
                           <a14:useLocalDpi xmlns:a14="http://schemas.microsoft.com/office/drawing/2010/main" val="0"/>
@@ -2877,9 +2960,9 @@
           <w:lang w:val="en-US"/>
         </w:rPr>
       </w:pPr>
-      <w:bookmarkStart w:id="19" w:name="_Toc340590055"/>
-      <w:bookmarkEnd w:id="13"/>
-      <w:bookmarkEnd w:id="14"/>
+      <w:bookmarkStart w:id="20" w:name="_Toc340590055"/>
+      <w:bookmarkEnd w:id="16"/>
+      <w:bookmarkEnd w:id="17"/>
       <w:r>
         <w:rPr>
           <w:lang w:val="en-US"/>
@@ -2894,7 +2977,7 @@
           <w:lang w:val="en-US"/>
         </w:rPr>
       </w:pPr>
-      <w:bookmarkStart w:id="20" w:name="_Toc340590657"/>
+      <w:bookmarkStart w:id="21" w:name="_Toc340590657"/>
       <w:r>
         <w:rPr>
           <w:lang w:val="en-US"/>
@@ -2902,8 +2985,8 @@
         <w:lastRenderedPageBreak/>
         <w:t>Required Frameworks</w:t>
       </w:r>
-      <w:bookmarkEnd w:id="19"/>
       <w:bookmarkEnd w:id="20"/>
+      <w:bookmarkEnd w:id="21"/>
     </w:p>
     <w:p>
       <w:pPr>
@@ -2956,6 +3039,7 @@
           <w:lang w:val="en-US"/>
         </w:rPr>
       </w:pPr>
+      <w:proofErr w:type="spellStart"/>
       <w:r>
         <w:rPr>
           <w:color w:val="000000"/>
@@ -2963,6 +3047,7 @@
         </w:rPr>
         <w:t>UIKit</w:t>
       </w:r>
+      <w:proofErr w:type="spellEnd"/>
     </w:p>
     <w:p>
       <w:pPr>
@@ -2979,6 +3064,7 @@
           <w:lang w:val="en-US"/>
         </w:rPr>
       </w:pPr>
+      <w:proofErr w:type="spellStart"/>
       <w:r>
         <w:rPr>
           <w:color w:val="000000"/>
@@ -2986,6 +3072,7 @@
         </w:rPr>
         <w:t>EventKit</w:t>
       </w:r>
+      <w:proofErr w:type="spellEnd"/>
     </w:p>
     <w:p>
       <w:pPr>
@@ -3002,6 +3089,7 @@
           <w:lang w:val="en-US"/>
         </w:rPr>
       </w:pPr>
+      <w:proofErr w:type="spellStart"/>
       <w:r>
         <w:rPr>
           <w:color w:val="000000"/>
@@ -3009,6 +3097,7 @@
         </w:rPr>
         <w:t>EventKitUI</w:t>
       </w:r>
+      <w:proofErr w:type="spellEnd"/>
     </w:p>
     <w:p>
       <w:pPr>
@@ -3025,6 +3114,7 @@
           <w:lang w:val="en-US"/>
         </w:rPr>
       </w:pPr>
+      <w:proofErr w:type="spellStart"/>
       <w:r>
         <w:rPr>
           <w:color w:val="000000"/>
@@ -3032,6 +3122,7 @@
         </w:rPr>
         <w:t>MessageUI</w:t>
       </w:r>
+      <w:proofErr w:type="spellEnd"/>
     </w:p>
     <w:p>
       <w:pPr>
@@ -3048,6 +3139,7 @@
           <w:lang w:val="en-US"/>
         </w:rPr>
       </w:pPr>
+      <w:proofErr w:type="spellStart"/>
       <w:r>
         <w:rPr>
           <w:color w:val="000000"/>
@@ -3055,6 +3147,7 @@
         </w:rPr>
         <w:t>CoreLocation</w:t>
       </w:r>
+      <w:proofErr w:type="spellEnd"/>
     </w:p>
     <w:p>
       <w:pPr>
@@ -3071,6 +3164,7 @@
           <w:lang w:val="en-US"/>
         </w:rPr>
       </w:pPr>
+      <w:proofErr w:type="spellStart"/>
       <w:r>
         <w:rPr>
           <w:color w:val="000000"/>
@@ -3078,6 +3172,7 @@
         </w:rPr>
         <w:t>CoreGraphics</w:t>
       </w:r>
+      <w:proofErr w:type="spellEnd"/>
     </w:p>
     <w:p>
       <w:pPr>
@@ -3094,6 +3189,7 @@
           <w:lang w:val="en-US"/>
         </w:rPr>
       </w:pPr>
+      <w:proofErr w:type="spellStart"/>
       <w:r>
         <w:rPr>
           <w:color w:val="000000"/>
@@ -3101,6 +3197,32 @@
         </w:rPr>
         <w:t>ImageIO</w:t>
       </w:r>
+      <w:proofErr w:type="spellEnd"/>
+    </w:p>
+    <w:p>
+      <w:pPr>
+        <w:pStyle w:val="1"/>
+        <w:numPr>
+          <w:ilvl w:val="0"/>
+          <w:numId w:val="2"/>
+        </w:numPr>
+        <w:tabs>
+          <w:tab w:val="clear" w:pos="360"/>
+          <w:tab w:val="num" w:pos="1134"/>
+        </w:tabs>
+        <w:rPr>
+          <w:lang w:val="en-US"/>
+        </w:rPr>
+      </w:pPr>
+      <w:proofErr w:type="spellStart"/>
+      <w:r>
+        <w:rPr>
+          <w:color w:val="000000"/>
+          <w:lang w:val="en-US"/>
+        </w:rPr>
+        <w:t>CoreTelephony</w:t>
+      </w:r>
+      <w:proofErr w:type="spellEnd"/>
     </w:p>
     <w:p>
       <w:pPr>
@@ -3115,7 +3237,7 @@
           <w:lang w:val="en-US"/>
         </w:rPr>
       </w:pPr>
-      <w:bookmarkStart w:id="21" w:name="_Toc340590056"/>
+      <w:bookmarkStart w:id="22" w:name="_Toc340590056"/>
       <w:r>
         <w:rPr>
           <w:lang w:val="en-US"/>
@@ -3130,16 +3252,24 @@
           <w:lang w:val="en-US"/>
         </w:rPr>
       </w:pPr>
-      <w:bookmarkStart w:id="22" w:name="_Toc340590658"/>
+      <w:bookmarkStart w:id="23" w:name="_Toc340590658"/>
       <w:r>
         <w:rPr>
           <w:lang w:val="en-US"/>
         </w:rPr>
         <w:lastRenderedPageBreak/>
-        <w:t>Option 1: Referencing MASTAdView.xcodeproj</w:t>
-      </w:r>
-      <w:bookmarkEnd w:id="21"/>
+        <w:t xml:space="preserve">Option 1: Referencing </w:t>
+      </w:r>
+      <w:proofErr w:type="spellStart"/>
+      <w:r>
+        <w:rPr>
+          <w:lang w:val="en-US"/>
+        </w:rPr>
+        <w:t>MASTAdView.xcodeproj</w:t>
+      </w:r>
       <w:bookmarkEnd w:id="22"/>
+      <w:bookmarkEnd w:id="23"/>
+      <w:proofErr w:type="spellEnd"/>
     </w:p>
     <w:p>
       <w:pPr>
@@ -3175,7 +3305,21 @@
         <w:rPr>
           <w:lang w:val="en-US"/>
         </w:rPr>
-        <w:t xml:space="preserve">With the desired destination selected in the Project Navigator select “Add files to &lt;project&gt;…” from either the Project Navigator context menu or the Xcode File menu.  Browse and select the MASTAdView.xcodeproj.  This will add the SDK project reference to the application target.  </w:t>
+        <w:t xml:space="preserve">With the desired destination selected in the Project Navigator select “Add files to &lt;project&gt;…” from either the Project Navigator context menu or the Xcode File menu.  Browse and select the </w:t>
+      </w:r>
+      <w:proofErr w:type="spellStart"/>
+      <w:r>
+        <w:rPr>
+          <w:lang w:val="en-US"/>
+        </w:rPr>
+        <w:t>MASTAdView.xcodeproj</w:t>
+      </w:r>
+      <w:proofErr w:type="spellEnd"/>
+      <w:r>
+        <w:rPr>
+          <w:lang w:val="en-US"/>
+        </w:rPr>
+        <w:t xml:space="preserve">.  This will add the SDK project reference to the application target.  </w:t>
       </w:r>
     </w:p>
     <w:p>
@@ -3195,7 +3339,21 @@
         <w:rPr>
           <w:lang w:val="en-US"/>
         </w:rPr>
-        <w:t>he MASTAdView.xcodeproj project isn’t opened or referenced in another project in Xcode at the same time.</w:t>
+        <w:t xml:space="preserve">he </w:t>
+      </w:r>
+      <w:proofErr w:type="spellStart"/>
+      <w:r>
+        <w:rPr>
+          <w:lang w:val="en-US"/>
+        </w:rPr>
+        <w:t>MASTAdView.xcodeproj</w:t>
+      </w:r>
+      <w:proofErr w:type="spellEnd"/>
+      <w:r>
+        <w:rPr>
+          <w:lang w:val="en-US"/>
+        </w:rPr>
+        <w:t xml:space="preserve"> project isn’t opened or referenced in another project in Xcode at the same time.</w:t>
       </w:r>
       <w:r>
         <w:rPr>
@@ -3281,7 +3439,21 @@
         <w:rPr>
           <w:lang w:val="en-US"/>
         </w:rPr>
-        <w:t>Link Binary With Librarie</w:t>
+        <w:t xml:space="preserve">Link Binary </w:t>
+      </w:r>
+      <w:proofErr w:type="gramStart"/>
+      <w:r>
+        <w:rPr>
+          <w:lang w:val="en-US"/>
+        </w:rPr>
+        <w:t>With</w:t>
+      </w:r>
+      <w:proofErr w:type="gramEnd"/>
+      <w:r>
+        <w:rPr>
+          <w:lang w:val="en-US"/>
+        </w:rPr>
+        <w:t xml:space="preserve"> Librarie</w:t>
       </w:r>
       <w:r>
         <w:rPr>
@@ -3332,20 +3504,50 @@
           <w:b/>
           <w:lang w:val="en-US"/>
         </w:rPr>
-        <w:t>#import “MASTAdView.h”</w:t>
-      </w:r>
-    </w:p>
-    <w:p>
-      <w:pPr>
-        <w:rPr>
-          <w:lang w:val="en-US"/>
-        </w:rPr>
-      </w:pPr>
-      <w:r>
-        <w:rPr>
-          <w:lang w:val="en-US"/>
-        </w:rPr>
-        <w:t>The following screen shot shows the InstallationDirect sample’s configuration.  The project is shown referenced in the Project Navigator on the left and the additions to the build phases are shown on the right.</w:t>
+        <w:t>#import “</w:t>
+      </w:r>
+      <w:proofErr w:type="spellStart"/>
+      <w:r>
+        <w:rPr>
+          <w:b/>
+          <w:lang w:val="en-US"/>
+        </w:rPr>
+        <w:t>MASTAdView.h</w:t>
+      </w:r>
+      <w:proofErr w:type="spellEnd"/>
+      <w:r>
+        <w:rPr>
+          <w:b/>
+          <w:lang w:val="en-US"/>
+        </w:rPr>
+        <w:t>”</w:t>
+      </w:r>
+    </w:p>
+    <w:p>
+      <w:pPr>
+        <w:rPr>
+          <w:lang w:val="en-US"/>
+        </w:rPr>
+      </w:pPr>
+      <w:r>
+        <w:rPr>
+          <w:lang w:val="en-US"/>
+        </w:rPr>
+        <w:t xml:space="preserve">The following screen shot shows the </w:t>
+      </w:r>
+      <w:proofErr w:type="spellStart"/>
+      <w:r>
+        <w:rPr>
+          <w:lang w:val="en-US"/>
+        </w:rPr>
+        <w:t>InstallationDirect</w:t>
+      </w:r>
+      <w:proofErr w:type="spellEnd"/>
+      <w:r>
+        <w:rPr>
+          <w:lang w:val="en-US"/>
+        </w:rPr>
+        <w:t xml:space="preserve"> sample’s configuration.  The project is shown referenced in the Project Navigator on the left and the additions to the build phases are shown on the right.</w:t>
       </w:r>
     </w:p>
     <w:p>
@@ -3361,10 +3563,10 @@
         </w:rPr>
         <w:lastRenderedPageBreak/>
         <w:drawing>
-          <wp:inline distT="0" distB="0" distL="0" distR="0" wp14:anchorId="16D7EC1C" wp14:editId="13825D5D">
-            <wp:extent cx="5929630" cy="3943350"/>
+          <wp:inline distT="0" distB="0" distL="0" distR="0" wp14:anchorId="16D7EC1C" wp14:editId="4976C09D">
+            <wp:extent cx="5929630" cy="3738480"/>
             <wp:effectExtent l="0" t="0" r="0" b="0"/>
-            <wp:docPr id="3" name="Picture 3" descr="C:\Users\jdickert.DTSVINC\Desktop\MASTAdView 3.0 Docs\Direct Build Phases.png"/>
+            <wp:docPr id="3" name="Picture 3"/>
             <wp:cNvGraphicFramePr>
               <a:graphicFrameLocks xmlns:a="http://schemas.openxmlformats.org/drawingml/2006/main" noChangeAspect="1"/>
             </wp:cNvGraphicFramePr>
@@ -3378,14 +3580,13 @@
                     </pic:cNvPicPr>
                   </pic:nvPicPr>
                   <pic:blipFill>
-                    <a:blip r:embed="rId14">
+                    <a:blip r:embed="rId12">
                       <a:extLst>
                         <a:ext uri="{28A0092B-C50C-407E-A947-70E740481C1C}">
                           <a14:useLocalDpi xmlns:a14="http://schemas.microsoft.com/office/drawing/2010/main" val="0"/>
                         </a:ext>
                       </a:extLst>
                     </a:blip>
-                    <a:srcRect/>
                     <a:stretch>
                       <a:fillRect/>
                     </a:stretch>
@@ -3393,7 +3594,7 @@
                   <pic:spPr bwMode="auto">
                     <a:xfrm>
                       <a:off x="0" y="0"/>
-                      <a:ext cx="5929630" cy="3943350"/>
+                      <a:ext cx="5929630" cy="3738480"/>
                     </a:xfrm>
                     <a:prstGeom prst="rect">
                       <a:avLst/>
@@ -3431,7 +3632,7 @@
           <w:lang w:val="en-US"/>
         </w:rPr>
       </w:pPr>
-      <w:bookmarkStart w:id="23" w:name="_Toc340590057"/>
+      <w:bookmarkStart w:id="24" w:name="_Toc340590057"/>
       <w:r>
         <w:rPr>
           <w:lang w:val="en-US"/>
@@ -3446,16 +3647,24 @@
           <w:lang w:val="en-US"/>
         </w:rPr>
       </w:pPr>
-      <w:bookmarkStart w:id="24" w:name="_Toc340590659"/>
+      <w:bookmarkStart w:id="25" w:name="_Toc340590659"/>
       <w:r>
         <w:rPr>
           <w:lang w:val="en-US"/>
         </w:rPr>
         <w:lastRenderedPageBreak/>
-        <w:t>Option 2: Referencing MASTAdView.framework</w:t>
-      </w:r>
-      <w:bookmarkEnd w:id="23"/>
+        <w:t xml:space="preserve">Option 2: Referencing </w:t>
+      </w:r>
+      <w:proofErr w:type="spellStart"/>
+      <w:r>
+        <w:rPr>
+          <w:lang w:val="en-US"/>
+        </w:rPr>
+        <w:t>MASTAdView.framework</w:t>
+      </w:r>
       <w:bookmarkEnd w:id="24"/>
+      <w:bookmarkEnd w:id="25"/>
+      <w:proofErr w:type="spellEnd"/>
       <w:r>
         <w:rPr>
           <w:lang w:val="en-US"/>
@@ -3491,7 +3700,21 @@
         <w:rPr>
           <w:lang w:val="en-US"/>
         </w:rPr>
-        <w:t>Open the SDK source and build the Framework target for an iOS Device destination.  This will produce the MASTAdView.framework package (folder) in the Sources/MASTAdView/Products folder of the SDK source package.</w:t>
+        <w:t xml:space="preserve">Open the SDK source and build the Framework target for an iOS Device destination.  This will produce the </w:t>
+      </w:r>
+      <w:proofErr w:type="spellStart"/>
+      <w:r>
+        <w:rPr>
+          <w:lang w:val="en-US"/>
+        </w:rPr>
+        <w:t>MASTAdView.framework</w:t>
+      </w:r>
+      <w:proofErr w:type="spellEnd"/>
+      <w:r>
+        <w:rPr>
+          <w:lang w:val="en-US"/>
+        </w:rPr>
+        <w:t xml:space="preserve"> package (folder) in the Sources/MASTAdView/Products folder of the SDK source package.</w:t>
       </w:r>
     </w:p>
     <w:p>
@@ -3517,7 +3740,21 @@
         <w:rPr>
           <w:lang w:val="en-US"/>
         </w:rPr>
-        <w:t>Copy the MASTAdView.framework package to the desired destination (generally somewhere in the application source tree).</w:t>
+        <w:t xml:space="preserve">Copy the </w:t>
+      </w:r>
+      <w:proofErr w:type="spellStart"/>
+      <w:r>
+        <w:rPr>
+          <w:lang w:val="en-US"/>
+        </w:rPr>
+        <w:t>MASTAdView.framework</w:t>
+      </w:r>
+      <w:proofErr w:type="spellEnd"/>
+      <w:r>
+        <w:rPr>
+          <w:lang w:val="en-US"/>
+        </w:rPr>
+        <w:t xml:space="preserve"> package to the desired destination (generally somewhere in the application source tree).</w:t>
       </w:r>
     </w:p>
     <w:p>
@@ -3543,7 +3780,21 @@
         <w:rPr>
           <w:lang w:val="en-US"/>
         </w:rPr>
-        <w:t xml:space="preserve">Add the MASTAdView.framework package to the Build Phase tab’s Link </w:t>
+        <w:t xml:space="preserve">Add the </w:t>
+      </w:r>
+      <w:proofErr w:type="spellStart"/>
+      <w:r>
+        <w:rPr>
+          <w:lang w:val="en-US"/>
+        </w:rPr>
+        <w:t>MASTAdView.framework</w:t>
+      </w:r>
+      <w:proofErr w:type="spellEnd"/>
+      <w:r>
+        <w:rPr>
+          <w:lang w:val="en-US"/>
+        </w:rPr>
+        <w:t xml:space="preserve"> package to the Build Phase tab’s Link </w:t>
       </w:r>
       <w:r>
         <w:rPr>
@@ -3555,7 +3806,21 @@
         <w:rPr>
           <w:lang w:val="en-US"/>
         </w:rPr>
-        <w:t>inary With Libraries list.</w:t>
+        <w:t xml:space="preserve">inary </w:t>
+      </w:r>
+      <w:proofErr w:type="gramStart"/>
+      <w:r>
+        <w:rPr>
+          <w:lang w:val="en-US"/>
+        </w:rPr>
+        <w:t>With</w:t>
+      </w:r>
+      <w:proofErr w:type="gramEnd"/>
+      <w:r>
+        <w:rPr>
+          <w:lang w:val="en-US"/>
+        </w:rPr>
+        <w:t xml:space="preserve"> Libraries list.</w:t>
       </w:r>
     </w:p>
     <w:p>
@@ -3594,7 +3859,23 @@
           <w:b/>
           <w:lang w:val="en-US"/>
         </w:rPr>
-        <w:t>#import &lt;MASTAdView/MASTAdView.h&gt;</w:t>
+        <w:t>#import &lt;MASTAdView/</w:t>
+      </w:r>
+      <w:proofErr w:type="spellStart"/>
+      <w:r>
+        <w:rPr>
+          <w:b/>
+          <w:lang w:val="en-US"/>
+        </w:rPr>
+        <w:t>MASTAdView.h</w:t>
+      </w:r>
+      <w:proofErr w:type="spellEnd"/>
+      <w:r>
+        <w:rPr>
+          <w:b/>
+          <w:lang w:val="en-US"/>
+        </w:rPr>
+        <w:t>&gt;</w:t>
       </w:r>
     </w:p>
     <w:p>
@@ -3609,12 +3890,14 @@
         </w:rPr>
         <w:t xml:space="preserve">The following screen shot shows the </w:t>
       </w:r>
+      <w:proofErr w:type="spellStart"/>
       <w:r>
         <w:rPr>
           <w:lang w:val="en-US"/>
         </w:rPr>
         <w:t>InstallationFramework</w:t>
       </w:r>
+      <w:proofErr w:type="spellEnd"/>
       <w:r>
         <w:rPr>
           <w:lang w:val="en-US"/>
@@ -3634,14 +3917,18 @@
           <w:lang w:val="en-US"/>
         </w:rPr>
       </w:pPr>
-      <w:bookmarkStart w:id="25" w:name="_Toc340590058"/>
-      <w:r>
+      <w:bookmarkStart w:id="26" w:name="_Toc340590058"/>
+      <w:r>
+        <w:rPr>
+          <w:noProof/>
+          <w:lang w:val="en-US"/>
+        </w:rPr>
         <w:lastRenderedPageBreak/>
         <w:drawing>
-          <wp:inline distT="0" distB="0" distL="0" distR="0" wp14:anchorId="7493F8B0" wp14:editId="4CEDEE8D">
-            <wp:extent cx="5943600" cy="3914775"/>
+          <wp:inline distT="0" distB="0" distL="0" distR="0" wp14:anchorId="7493F8B0" wp14:editId="6AAA0A4B">
+            <wp:extent cx="5943600" cy="3567232"/>
             <wp:effectExtent l="0" t="0" r="0" b="0"/>
-            <wp:docPr id="5" name="Picture 5" descr="C:\Users\jdickert.DTSVINC\Desktop\MASTAdView 3.0 Docs\Framework Build Phases.png"/>
+            <wp:docPr id="5" name="Picture 5"/>
             <wp:cNvGraphicFramePr>
               <a:graphicFrameLocks xmlns:a="http://schemas.openxmlformats.org/drawingml/2006/main" noChangeAspect="1"/>
             </wp:cNvGraphicFramePr>
@@ -3655,14 +3942,13 @@
                     </pic:cNvPicPr>
                   </pic:nvPicPr>
                   <pic:blipFill>
-                    <a:blip r:embed="rId15">
+                    <a:blip r:embed="rId13">
                       <a:extLst>
                         <a:ext uri="{28A0092B-C50C-407E-A947-70E740481C1C}">
                           <a14:useLocalDpi xmlns:a14="http://schemas.microsoft.com/office/drawing/2010/main" val="0"/>
                         </a:ext>
                       </a:extLst>
                     </a:blip>
-                    <a:srcRect/>
                     <a:stretch>
                       <a:fillRect/>
                     </a:stretch>
@@ -3670,7 +3956,7 @@
                   <pic:spPr bwMode="auto">
                     <a:xfrm>
                       <a:off x="0" y="0"/>
-                      <a:ext cx="5943600" cy="3914775"/>
+                      <a:ext cx="5943600" cy="3567232"/>
                     </a:xfrm>
                     <a:prstGeom prst="rect">
                       <a:avLst/>
@@ -3686,7 +3972,7 @@
           </wp:inline>
         </w:drawing>
       </w:r>
-      <w:bookmarkEnd w:id="25"/>
+      <w:bookmarkEnd w:id="26"/>
       <w:r>
         <w:rPr>
           <w:lang w:val="en-US"/>
@@ -3701,20 +3987,20 @@
           <w:lang w:val="en-US"/>
         </w:rPr>
       </w:pPr>
-      <w:bookmarkStart w:id="26" w:name="_Toc191979985"/>
-      <w:bookmarkStart w:id="27" w:name="_Toc340590660"/>
+      <w:bookmarkStart w:id="27" w:name="_Toc191979985"/>
+      <w:bookmarkStart w:id="28" w:name="_Toc340590660"/>
       <w:r>
         <w:lastRenderedPageBreak/>
         <w:t>MASTAdView</w:t>
       </w:r>
-      <w:bookmarkEnd w:id="26"/>
+      <w:bookmarkEnd w:id="27"/>
       <w:r>
         <w:rPr>
           <w:lang w:val="en-US"/>
         </w:rPr>
         <w:t xml:space="preserve"> Use Case</w:t>
       </w:r>
-      <w:bookmarkEnd w:id="27"/>
+      <w:bookmarkEnd w:id="28"/>
     </w:p>
     <w:p>
       <w:pPr>
@@ -4105,10 +4391,10 @@
         </w:rPr>
         <w:t>.</w:t>
       </w:r>
-      <w:bookmarkStart w:id="28" w:name="_Simple_ad_integration"/>
-      <w:bookmarkStart w:id="29" w:name="_Toc191979986"/>
-      <w:bookmarkStart w:id="30" w:name="_Toc318223497"/>
-      <w:bookmarkEnd w:id="28"/>
+      <w:bookmarkStart w:id="29" w:name="_Simple_ad_integration"/>
+      <w:bookmarkStart w:id="30" w:name="_Toc191979986"/>
+      <w:bookmarkStart w:id="31" w:name="_Toc318223497"/>
+      <w:bookmarkEnd w:id="29"/>
       <w:r>
         <w:rPr>
           <w:lang w:val="en-US"/>
@@ -4129,7 +4415,7 @@
         </w:rPr>
         <w:br w:type="page"/>
       </w:r>
-      <w:bookmarkStart w:id="31" w:name="_Toc340590661"/>
+      <w:bookmarkStart w:id="32" w:name="_Toc340590661"/>
       <w:r>
         <w:rPr>
           <w:lang w:val="en-US"/>
@@ -4137,7 +4423,7 @@
         <w:lastRenderedPageBreak/>
         <w:t>User Interface / Layout (Design)</w:t>
       </w:r>
-      <w:bookmarkEnd w:id="31"/>
+      <w:bookmarkEnd w:id="32"/>
     </w:p>
     <w:p>
       <w:r>
@@ -4206,7 +4492,7 @@
                           <pic:cNvPicPr/>
                         </pic:nvPicPr>
                         <pic:blipFill>
-                          <a:blip r:embed="rId16" cstate="print">
+                          <a:blip r:embed="rId14" cstate="print">
                             <a:extLst>
                               <a:ext uri="{28A0092B-C50C-407E-A947-70E740481C1C}">
                                 <a14:useLocalDpi xmlns:a14="http://schemas.microsoft.com/office/drawing/2010/main" val="0"/>
@@ -4260,7 +4546,7 @@
                           <pic:cNvPicPr/>
                         </pic:nvPicPr>
                         <pic:blipFill>
-                          <a:blip r:embed="rId17" cstate="print">
+                          <a:blip r:embed="rId15" cstate="print">
                             <a:extLst>
                               <a:ext uri="{28A0092B-C50C-407E-A947-70E740481C1C}">
                                 <a14:useLocalDpi xmlns:a14="http://schemas.microsoft.com/office/drawing/2010/main" val="0"/>
@@ -4336,7 +4622,7 @@
           <w:lang w:val="en-US"/>
         </w:rPr>
       </w:pPr>
-      <w:bookmarkStart w:id="32" w:name="_Toc340590662"/>
+      <w:bookmarkStart w:id="33" w:name="_Toc340590662"/>
       <w:r>
         <w:rPr>
           <w:lang w:val="en-US"/>
@@ -4380,9 +4666,9 @@
         </w:rPr>
         <w:t>ntegration</w:t>
       </w:r>
-      <w:bookmarkEnd w:id="29"/>
       <w:bookmarkEnd w:id="30"/>
-      <w:bookmarkEnd w:id="32"/>
+      <w:bookmarkEnd w:id="31"/>
+      <w:bookmarkEnd w:id="33"/>
     </w:p>
     <w:p>
       <w:pPr>
@@ -4396,7 +4682,21 @@
         <w:rPr>
           <w:lang w:val="en-US"/>
         </w:rPr>
-        <w:t>Note: Be sure to follow the steps above for installation and import the MASTAdView.h header based on the installation type.</w:t>
+        <w:t xml:space="preserve">Note: Be sure to follow the steps above for installation and import the </w:t>
+      </w:r>
+      <w:proofErr w:type="spellStart"/>
+      <w:r>
+        <w:rPr>
+          <w:lang w:val="en-US"/>
+        </w:rPr>
+        <w:t>MASTAdView.h</w:t>
+      </w:r>
+      <w:proofErr w:type="spellEnd"/>
+      <w:r>
+        <w:rPr>
+          <w:lang w:val="en-US"/>
+        </w:rPr>
+        <w:t xml:space="preserve"> header based on the installation type.</w:t>
       </w:r>
     </w:p>
     <w:p>
@@ -4451,7 +4751,21 @@
         <w:rPr>
           <w:lang w:val="en-US"/>
         </w:rPr>
-        <w:t xml:space="preserve"> to retain a reference and release it in dealloc and not rely on a superview to maintain its lifetime.</w:t>
+        <w:t xml:space="preserve"> to retain a reference and release it in dealloc and not rely on a </w:t>
+      </w:r>
+      <w:proofErr w:type="spellStart"/>
+      <w:r>
+        <w:rPr>
+          <w:lang w:val="en-US"/>
+        </w:rPr>
+        <w:t>superview</w:t>
+      </w:r>
+      <w:proofErr w:type="spellEnd"/>
+      <w:r>
+        <w:rPr>
+          <w:lang w:val="en-US"/>
+        </w:rPr>
+        <w:t xml:space="preserve"> to maintain its lifetime.</w:t>
       </w:r>
       <w:r>
         <w:rPr>
@@ -4529,7 +4843,25 @@
                 <w:szCs w:val="20"/>
               </w:rPr>
               <w:br/>
-              <w:t>@interface MyViewController ()</w:t>
+              <w:t xml:space="preserve">@interface </w:t>
+            </w:r>
+            <w:proofErr w:type="spellStart"/>
+            <w:r>
+              <w:rPr>
+                <w:rFonts w:ascii="Courier New" w:hAnsi="Courier New" w:cs="Courier New"/>
+                <w:sz w:val="20"/>
+                <w:szCs w:val="20"/>
+              </w:rPr>
+              <w:t>MyViewController</w:t>
+            </w:r>
+            <w:proofErr w:type="spellEnd"/>
+            <w:r>
+              <w:rPr>
+                <w:rFonts w:ascii="Courier New" w:hAnsi="Courier New" w:cs="Courier New"/>
+                <w:sz w:val="20"/>
+                <w:szCs w:val="20"/>
+              </w:rPr>
+              <w:t xml:space="preserve"> ()</w:t>
             </w:r>
             <w:r>
               <w:rPr>
@@ -4545,7 +4877,43 @@
                 <w:sz w:val="20"/>
                 <w:szCs w:val="20"/>
               </w:rPr>
-              <w:t>@property (nonatomic, strong) MASTAdView* adView;</w:t>
+              <w:t>@property (</w:t>
+            </w:r>
+            <w:proofErr w:type="spellStart"/>
+            <w:r>
+              <w:rPr>
+                <w:rFonts w:ascii="Courier New" w:hAnsi="Courier New" w:cs="Courier New"/>
+                <w:sz w:val="20"/>
+                <w:szCs w:val="20"/>
+              </w:rPr>
+              <w:t>nonatomic</w:t>
+            </w:r>
+            <w:proofErr w:type="spellEnd"/>
+            <w:r>
+              <w:rPr>
+                <w:rFonts w:ascii="Courier New" w:hAnsi="Courier New" w:cs="Courier New"/>
+                <w:sz w:val="20"/>
+                <w:szCs w:val="20"/>
+              </w:rPr>
+              <w:t xml:space="preserve">, strong) MASTAdView* </w:t>
+            </w:r>
+            <w:proofErr w:type="spellStart"/>
+            <w:r>
+              <w:rPr>
+                <w:rFonts w:ascii="Courier New" w:hAnsi="Courier New" w:cs="Courier New"/>
+                <w:sz w:val="20"/>
+                <w:szCs w:val="20"/>
+              </w:rPr>
+              <w:t>adView</w:t>
+            </w:r>
+            <w:proofErr w:type="spellEnd"/>
+            <w:r>
+              <w:rPr>
+                <w:rFonts w:ascii="Courier New" w:hAnsi="Courier New" w:cs="Courier New"/>
+                <w:sz w:val="20"/>
+                <w:szCs w:val="20"/>
+              </w:rPr>
+              <w:t>;</w:t>
             </w:r>
             <w:r>
               <w:rPr>
@@ -4580,8 +4948,18 @@
                 <w:szCs w:val="20"/>
               </w:rPr>
               <w:br/>
-              <w:t>@implementation MyViewController</w:t>
-            </w:r>
+              <w:t xml:space="preserve">@implementation </w:t>
+            </w:r>
+            <w:proofErr w:type="spellStart"/>
+            <w:r>
+              <w:rPr>
+                <w:rFonts w:ascii="Courier New" w:hAnsi="Courier New" w:cs="Courier New"/>
+                <w:sz w:val="20"/>
+                <w:szCs w:val="20"/>
+              </w:rPr>
+              <w:t>MyViewController</w:t>
+            </w:r>
+            <w:proofErr w:type="spellEnd"/>
             <w:r>
               <w:rPr>
                 <w:rFonts w:ascii="Courier New" w:hAnsi="Courier New" w:cs="Courier New"/>
@@ -4589,7 +4967,25 @@
                 <w:szCs w:val="20"/>
               </w:rPr>
               <w:br/>
-              <w:t>@synthesize adView;</w:t>
+              <w:t xml:space="preserve">@synthesize </w:t>
+            </w:r>
+            <w:proofErr w:type="spellStart"/>
+            <w:r>
+              <w:rPr>
+                <w:rFonts w:ascii="Courier New" w:hAnsi="Courier New" w:cs="Courier New"/>
+                <w:sz w:val="20"/>
+                <w:szCs w:val="20"/>
+              </w:rPr>
+              <w:t>adView</w:t>
+            </w:r>
+            <w:proofErr w:type="spellEnd"/>
+            <w:r>
+              <w:rPr>
+                <w:rFonts w:ascii="Courier New" w:hAnsi="Courier New" w:cs="Courier New"/>
+                <w:sz w:val="20"/>
+                <w:szCs w:val="20"/>
+              </w:rPr>
+              <w:t>;</w:t>
             </w:r>
           </w:p>
           <w:p>
@@ -4606,8 +5002,18 @@
                 <w:sz w:val="20"/>
                 <w:szCs w:val="20"/>
               </w:rPr>
-              <w:t>- (void)dealloc</w:t>
-            </w:r>
+              <w:t>- (void</w:t>
+            </w:r>
+            <w:proofErr w:type="gramStart"/>
+            <w:r>
+              <w:rPr>
+                <w:rFonts w:ascii="Courier New" w:hAnsi="Courier New" w:cs="Courier New"/>
+                <w:sz w:val="20"/>
+                <w:szCs w:val="20"/>
+              </w:rPr>
+              <w:t>)dealloc</w:t>
+            </w:r>
+            <w:proofErr w:type="gramEnd"/>
             <w:r>
               <w:rPr>
                 <w:rFonts w:ascii="Courier New" w:hAnsi="Courier New" w:cs="Courier New"/>
@@ -4642,7 +5048,25 @@
                 <w:szCs w:val="20"/>
               </w:rPr>
               <w:br/>
-              <w:t xml:space="preserve">  // adView state.</w:t>
+              <w:t xml:space="preserve">  // </w:t>
+            </w:r>
+            <w:proofErr w:type="spellStart"/>
+            <w:r>
+              <w:rPr>
+                <w:rFonts w:ascii="Courier New" w:hAnsi="Courier New" w:cs="Courier New"/>
+                <w:sz w:val="20"/>
+                <w:szCs w:val="20"/>
+              </w:rPr>
+              <w:t>adView</w:t>
+            </w:r>
+            <w:proofErr w:type="spellEnd"/>
+            <w:r>
+              <w:rPr>
+                <w:rFonts w:ascii="Courier New" w:hAnsi="Courier New" w:cs="Courier New"/>
+                <w:sz w:val="20"/>
+                <w:szCs w:val="20"/>
+              </w:rPr>
+              <w:t xml:space="preserve"> state.</w:t>
             </w:r>
             <w:r>
               <w:rPr>
@@ -4651,7 +5075,53 @@
                 <w:szCs w:val="20"/>
               </w:rPr>
               <w:br/>
-              <w:t xml:space="preserve">  [self.adView setDelegate:nil];</w:t>
+              <w:t xml:space="preserve">  [</w:t>
+            </w:r>
+            <w:proofErr w:type="spellStart"/>
+            <w:r>
+              <w:rPr>
+                <w:rFonts w:ascii="Courier New" w:hAnsi="Courier New" w:cs="Courier New"/>
+                <w:sz w:val="20"/>
+                <w:szCs w:val="20"/>
+              </w:rPr>
+              <w:t>self.adView</w:t>
+            </w:r>
+            <w:proofErr w:type="spellEnd"/>
+            <w:r>
+              <w:rPr>
+                <w:rFonts w:ascii="Courier New" w:hAnsi="Courier New" w:cs="Courier New"/>
+                <w:sz w:val="20"/>
+                <w:szCs w:val="20"/>
+              </w:rPr>
+              <w:t xml:space="preserve"> </w:t>
+            </w:r>
+            <w:proofErr w:type="spellStart"/>
+            <w:r>
+              <w:rPr>
+                <w:rFonts w:ascii="Courier New" w:hAnsi="Courier New" w:cs="Courier New"/>
+                <w:sz w:val="20"/>
+                <w:szCs w:val="20"/>
+              </w:rPr>
+              <w:t>setDelegate</w:t>
+            </w:r>
+            <w:proofErr w:type="gramStart"/>
+            <w:r>
+              <w:rPr>
+                <w:rFonts w:ascii="Courier New" w:hAnsi="Courier New" w:cs="Courier New"/>
+                <w:sz w:val="20"/>
+                <w:szCs w:val="20"/>
+              </w:rPr>
+              <w:t>:nil</w:t>
+            </w:r>
+            <w:proofErr w:type="spellEnd"/>
+            <w:proofErr w:type="gramEnd"/>
+            <w:r>
+              <w:rPr>
+                <w:rFonts w:ascii="Courier New" w:hAnsi="Courier New" w:cs="Courier New"/>
+                <w:sz w:val="20"/>
+                <w:szCs w:val="20"/>
+              </w:rPr>
+              <w:t>];</w:t>
             </w:r>
             <w:r>
               <w:rPr>
@@ -4660,7 +5130,25 @@
                 <w:szCs w:val="20"/>
               </w:rPr>
               <w:br/>
-              <w:t xml:space="preserve">  [self.adView cancel];</w:t>
+              <w:t xml:space="preserve">  [</w:t>
+            </w:r>
+            <w:proofErr w:type="spellStart"/>
+            <w:r>
+              <w:rPr>
+                <w:rFonts w:ascii="Courier New" w:hAnsi="Courier New" w:cs="Courier New"/>
+                <w:sz w:val="20"/>
+                <w:szCs w:val="20"/>
+              </w:rPr>
+              <w:t>self.adView</w:t>
+            </w:r>
+            <w:proofErr w:type="spellEnd"/>
+            <w:r>
+              <w:rPr>
+                <w:rFonts w:ascii="Courier New" w:hAnsi="Courier New" w:cs="Courier New"/>
+                <w:sz w:val="20"/>
+                <w:szCs w:val="20"/>
+              </w:rPr>
+              <w:t xml:space="preserve"> cancel];</w:t>
             </w:r>
             <w:r>
               <w:rPr>
@@ -4669,7 +5157,25 @@
                 <w:szCs w:val="20"/>
               </w:rPr>
               <w:br/>
-              <w:t xml:space="preserve">  self.adView = nil;</w:t>
+              <w:t xml:space="preserve">  </w:t>
+            </w:r>
+            <w:proofErr w:type="spellStart"/>
+            <w:r>
+              <w:rPr>
+                <w:rFonts w:ascii="Courier New" w:hAnsi="Courier New" w:cs="Courier New"/>
+                <w:sz w:val="20"/>
+                <w:szCs w:val="20"/>
+              </w:rPr>
+              <w:t>self.adView</w:t>
+            </w:r>
+            <w:proofErr w:type="spellEnd"/>
+            <w:r>
+              <w:rPr>
+                <w:rFonts w:ascii="Courier New" w:hAnsi="Courier New" w:cs="Courier New"/>
+                <w:sz w:val="20"/>
+                <w:szCs w:val="20"/>
+              </w:rPr>
+              <w:t xml:space="preserve"> = nil;</w:t>
             </w:r>
             <w:r>
               <w:rPr>
@@ -4695,8 +5201,18 @@
                 <w:szCs w:val="20"/>
               </w:rPr>
               <w:br/>
-              <w:t>- (void)viewDidLoad</w:t>
-            </w:r>
+              <w:t>- (void)</w:t>
+            </w:r>
+            <w:proofErr w:type="spellStart"/>
+            <w:r>
+              <w:rPr>
+                <w:rFonts w:ascii="Courier New" w:hAnsi="Courier New" w:cs="Courier New"/>
+                <w:sz w:val="20"/>
+                <w:szCs w:val="20"/>
+              </w:rPr>
+              <w:t>viewDidLoad</w:t>
+            </w:r>
+            <w:proofErr w:type="spellEnd"/>
             <w:r>
               <w:rPr>
                 <w:rFonts w:ascii="Courier New" w:hAnsi="Courier New" w:cs="Courier New"/>
@@ -4713,7 +5229,25 @@
                 <w:szCs w:val="20"/>
               </w:rPr>
               <w:br/>
-              <w:t xml:space="preserve">  if (self.adView == nil)</w:t>
+              <w:t xml:space="preserve">  if (</w:t>
+            </w:r>
+            <w:proofErr w:type="spellStart"/>
+            <w:r>
+              <w:rPr>
+                <w:rFonts w:ascii="Courier New" w:hAnsi="Courier New" w:cs="Courier New"/>
+                <w:sz w:val="20"/>
+                <w:szCs w:val="20"/>
+              </w:rPr>
+              <w:t>self.adView</w:t>
+            </w:r>
+            <w:proofErr w:type="spellEnd"/>
+            <w:r>
+              <w:rPr>
+                <w:rFonts w:ascii="Courier New" w:hAnsi="Courier New" w:cs="Courier New"/>
+                <w:sz w:val="20"/>
+                <w:szCs w:val="20"/>
+              </w:rPr>
+              <w:t xml:space="preserve"> == nil)</w:t>
             </w:r>
             <w:r>
               <w:rPr>
@@ -4758,7 +5292,53 @@
                 <w:szCs w:val="20"/>
               </w:rPr>
               <w:br/>
-              <w:t xml:space="preserve">    CGRect frame = CGRectMake(0, 0, 320, 50);</w:t>
+              <w:t xml:space="preserve">    </w:t>
+            </w:r>
+            <w:proofErr w:type="spellStart"/>
+            <w:r>
+              <w:rPr>
+                <w:rFonts w:ascii="Courier New" w:hAnsi="Courier New" w:cs="Courier New"/>
+                <w:sz w:val="20"/>
+                <w:szCs w:val="20"/>
+              </w:rPr>
+              <w:t>CGRect</w:t>
+            </w:r>
+            <w:proofErr w:type="spellEnd"/>
+            <w:r>
+              <w:rPr>
+                <w:rFonts w:ascii="Courier New" w:hAnsi="Courier New" w:cs="Courier New"/>
+                <w:sz w:val="20"/>
+                <w:szCs w:val="20"/>
+              </w:rPr>
+              <w:t xml:space="preserve"> frame = </w:t>
+            </w:r>
+            <w:proofErr w:type="spellStart"/>
+            <w:proofErr w:type="gramStart"/>
+            <w:r>
+              <w:rPr>
+                <w:rFonts w:ascii="Courier New" w:hAnsi="Courier New" w:cs="Courier New"/>
+                <w:sz w:val="20"/>
+                <w:szCs w:val="20"/>
+              </w:rPr>
+              <w:t>CGRectMake</w:t>
+            </w:r>
+            <w:proofErr w:type="spellEnd"/>
+            <w:r>
+              <w:rPr>
+                <w:rFonts w:ascii="Courier New" w:hAnsi="Courier New" w:cs="Courier New"/>
+                <w:sz w:val="20"/>
+                <w:szCs w:val="20"/>
+              </w:rPr>
+              <w:t>(</w:t>
+            </w:r>
+            <w:proofErr w:type="gramEnd"/>
+            <w:r>
+              <w:rPr>
+                <w:rFonts w:ascii="Courier New" w:hAnsi="Courier New" w:cs="Courier New"/>
+                <w:sz w:val="20"/>
+                <w:szCs w:val="20"/>
+              </w:rPr>
+              <w:t>0, 0, 320, 50);</w:t>
             </w:r>
             <w:r>
               <w:rPr>
@@ -4775,7 +5355,25 @@
                 <w:szCs w:val="20"/>
               </w:rPr>
               <w:br/>
-              <w:t xml:space="preserve">    // Create the MASTAdView adView instance.</w:t>
+              <w:t xml:space="preserve">    // Create the MASTAdView </w:t>
+            </w:r>
+            <w:proofErr w:type="spellStart"/>
+            <w:r>
+              <w:rPr>
+                <w:rFonts w:ascii="Courier New" w:hAnsi="Courier New" w:cs="Courier New"/>
+                <w:sz w:val="20"/>
+                <w:szCs w:val="20"/>
+              </w:rPr>
+              <w:t>adView</w:t>
+            </w:r>
+            <w:proofErr w:type="spellEnd"/>
+            <w:r>
+              <w:rPr>
+                <w:rFonts w:ascii="Courier New" w:hAnsi="Courier New" w:cs="Courier New"/>
+                <w:sz w:val="20"/>
+                <w:szCs w:val="20"/>
+              </w:rPr>
+              <w:t xml:space="preserve"> instance.</w:t>
             </w:r>
             <w:r>
               <w:rPr>
@@ -4784,7 +5382,71 @@
                 <w:szCs w:val="20"/>
               </w:rPr>
               <w:br/>
-              <w:t xml:space="preserve">    self.adView = [[MASTAdView alloc] initWithFrame:frame];</w:t>
+              <w:t xml:space="preserve">    </w:t>
+            </w:r>
+            <w:proofErr w:type="spellStart"/>
+            <w:r>
+              <w:rPr>
+                <w:rFonts w:ascii="Courier New" w:hAnsi="Courier New" w:cs="Courier New"/>
+                <w:sz w:val="20"/>
+                <w:szCs w:val="20"/>
+              </w:rPr>
+              <w:t>self.adView</w:t>
+            </w:r>
+            <w:proofErr w:type="spellEnd"/>
+            <w:r>
+              <w:rPr>
+                <w:rFonts w:ascii="Courier New" w:hAnsi="Courier New" w:cs="Courier New"/>
+                <w:sz w:val="20"/>
+                <w:szCs w:val="20"/>
+              </w:rPr>
+              <w:t xml:space="preserve"> = [[MASTAdView </w:t>
+            </w:r>
+            <w:proofErr w:type="spellStart"/>
+            <w:r>
+              <w:rPr>
+                <w:rFonts w:ascii="Courier New" w:hAnsi="Courier New" w:cs="Courier New"/>
+                <w:sz w:val="20"/>
+                <w:szCs w:val="20"/>
+              </w:rPr>
+              <w:t>alloc</w:t>
+            </w:r>
+            <w:proofErr w:type="spellEnd"/>
+            <w:r>
+              <w:rPr>
+                <w:rFonts w:ascii="Courier New" w:hAnsi="Courier New" w:cs="Courier New"/>
+                <w:sz w:val="20"/>
+                <w:szCs w:val="20"/>
+              </w:rPr>
+              <w:t xml:space="preserve">] </w:t>
+            </w:r>
+            <w:proofErr w:type="spellStart"/>
+            <w:r>
+              <w:rPr>
+                <w:rFonts w:ascii="Courier New" w:hAnsi="Courier New" w:cs="Courier New"/>
+                <w:sz w:val="20"/>
+                <w:szCs w:val="20"/>
+              </w:rPr>
+              <w:t>initWithFrame</w:t>
+            </w:r>
+            <w:proofErr w:type="gramStart"/>
+            <w:r>
+              <w:rPr>
+                <w:rFonts w:ascii="Courier New" w:hAnsi="Courier New" w:cs="Courier New"/>
+                <w:sz w:val="20"/>
+                <w:szCs w:val="20"/>
+              </w:rPr>
+              <w:t>:frame</w:t>
+            </w:r>
+            <w:proofErr w:type="spellEnd"/>
+            <w:proofErr w:type="gramEnd"/>
+            <w:r>
+              <w:rPr>
+                <w:rFonts w:ascii="Courier New" w:hAnsi="Courier New" w:cs="Courier New"/>
+                <w:sz w:val="20"/>
+                <w:szCs w:val="20"/>
+              </w:rPr>
+              <w:t>];</w:t>
             </w:r>
             <w:r>
               <w:rPr>
@@ -4862,7 +5524,25 @@
                 <w:szCs w:val="20"/>
               </w:rPr>
               <w:br/>
-              <w:t xml:space="preserve">    self.adview.site = 19829;</w:t>
+              <w:t xml:space="preserve">    </w:t>
+            </w:r>
+            <w:proofErr w:type="spellStart"/>
+            <w:r>
+              <w:rPr>
+                <w:rFonts w:ascii="Courier New" w:hAnsi="Courier New" w:cs="Courier New"/>
+                <w:sz w:val="20"/>
+                <w:szCs w:val="20"/>
+              </w:rPr>
+              <w:t>self.adview.site</w:t>
+            </w:r>
+            <w:proofErr w:type="spellEnd"/>
+            <w:r>
+              <w:rPr>
+                <w:rFonts w:ascii="Courier New" w:hAnsi="Courier New" w:cs="Courier New"/>
+                <w:sz w:val="20"/>
+                <w:szCs w:val="20"/>
+              </w:rPr>
+              <w:t xml:space="preserve"> = 19829;</w:t>
             </w:r>
             <w:r>
               <w:rPr>
@@ -4871,7 +5551,25 @@
                 <w:szCs w:val="20"/>
               </w:rPr>
               <w:br/>
-              <w:t xml:space="preserve">    self.adView.zone = 88260;</w:t>
+              <w:t xml:space="preserve">    </w:t>
+            </w:r>
+            <w:proofErr w:type="spellStart"/>
+            <w:r>
+              <w:rPr>
+                <w:rFonts w:ascii="Courier New" w:hAnsi="Courier New" w:cs="Courier New"/>
+                <w:sz w:val="20"/>
+                <w:szCs w:val="20"/>
+              </w:rPr>
+              <w:t>self.adView.zone</w:t>
+            </w:r>
+            <w:proofErr w:type="spellEnd"/>
+            <w:r>
+              <w:rPr>
+                <w:rFonts w:ascii="Courier New" w:hAnsi="Courier New" w:cs="Courier New"/>
+                <w:sz w:val="20"/>
+                <w:szCs w:val="20"/>
+              </w:rPr>
+              <w:t xml:space="preserve"> = 88260;</w:t>
             </w:r>
             <w:r>
               <w:rPr>
@@ -4880,7 +5578,24 @@
                 <w:szCs w:val="20"/>
               </w:rPr>
               <w:br/>
-              <w:t xml:space="preserve">  }</w:t>
+            </w:r>
+            <w:proofErr w:type="gramStart"/>
+            <w:r>
+              <w:rPr>
+                <w:rFonts w:ascii="Courier New" w:hAnsi="Courier New" w:cs="Courier New"/>
+                <w:sz w:val="20"/>
+                <w:szCs w:val="20"/>
+              </w:rPr>
+              <w:t xml:space="preserve"> </w:t>
+            </w:r>
+            <w:proofErr w:type="gramEnd"/>
+            <w:r>
+              <w:rPr>
+                <w:rFonts w:ascii="Courier New" w:hAnsi="Courier New" w:cs="Courier New"/>
+                <w:sz w:val="20"/>
+                <w:szCs w:val="20"/>
+              </w:rPr>
+              <w:t xml:space="preserve"> }</w:t>
             </w:r>
             <w:r>
               <w:rPr>
@@ -4897,7 +5612,25 @@
                 <w:szCs w:val="20"/>
               </w:rPr>
               <w:br/>
-              <w:t xml:space="preserve">  // Add the adView to the view controller view.</w:t>
+              <w:t xml:space="preserve">  // Add the </w:t>
+            </w:r>
+            <w:proofErr w:type="spellStart"/>
+            <w:r>
+              <w:rPr>
+                <w:rFonts w:ascii="Courier New" w:hAnsi="Courier New" w:cs="Courier New"/>
+                <w:sz w:val="20"/>
+                <w:szCs w:val="20"/>
+              </w:rPr>
+              <w:t>adView</w:t>
+            </w:r>
+            <w:proofErr w:type="spellEnd"/>
+            <w:r>
+              <w:rPr>
+                <w:rFonts w:ascii="Courier New" w:hAnsi="Courier New" w:cs="Courier New"/>
+                <w:sz w:val="20"/>
+                <w:szCs w:val="20"/>
+              </w:rPr>
+              <w:t xml:space="preserve"> to the view controller view.</w:t>
             </w:r>
             <w:r>
               <w:rPr>
@@ -4906,7 +5639,45 @@
                 <w:szCs w:val="20"/>
               </w:rPr>
               <w:br/>
-              <w:t xml:space="preserve">  [self.view addSubview:self.adView];</w:t>
+              <w:t xml:space="preserve">  [</w:t>
+            </w:r>
+            <w:proofErr w:type="spellStart"/>
+            <w:proofErr w:type="gramStart"/>
+            <w:r>
+              <w:rPr>
+                <w:rFonts w:ascii="Courier New" w:hAnsi="Courier New" w:cs="Courier New"/>
+                <w:sz w:val="20"/>
+                <w:szCs w:val="20"/>
+              </w:rPr>
+              <w:t>self.view</w:t>
+            </w:r>
+            <w:proofErr w:type="spellEnd"/>
+            <w:proofErr w:type="gramEnd"/>
+            <w:r>
+              <w:rPr>
+                <w:rFonts w:ascii="Courier New" w:hAnsi="Courier New" w:cs="Courier New"/>
+                <w:sz w:val="20"/>
+                <w:szCs w:val="20"/>
+              </w:rPr>
+              <w:t xml:space="preserve"> </w:t>
+            </w:r>
+            <w:proofErr w:type="spellStart"/>
+            <w:r>
+              <w:rPr>
+                <w:rFonts w:ascii="Courier New" w:hAnsi="Courier New" w:cs="Courier New"/>
+                <w:sz w:val="20"/>
+                <w:szCs w:val="20"/>
+              </w:rPr>
+              <w:t>addSubview:self.adView</w:t>
+            </w:r>
+            <w:proofErr w:type="spellEnd"/>
+            <w:r>
+              <w:rPr>
+                <w:rFonts w:ascii="Courier New" w:hAnsi="Courier New" w:cs="Courier New"/>
+                <w:sz w:val="20"/>
+                <w:szCs w:val="20"/>
+              </w:rPr>
+              <w:t>];</w:t>
             </w:r>
             <w:r>
               <w:rPr>
@@ -4923,7 +5694,25 @@
                 <w:szCs w:val="20"/>
               </w:rPr>
               <w:br/>
-              <w:t xml:space="preserve">  // Update the adView; this will request and display ad content.</w:t>
+              <w:t xml:space="preserve">  // Update the </w:t>
+            </w:r>
+            <w:proofErr w:type="spellStart"/>
+            <w:r>
+              <w:rPr>
+                <w:rFonts w:ascii="Courier New" w:hAnsi="Courier New" w:cs="Courier New"/>
+                <w:sz w:val="20"/>
+                <w:szCs w:val="20"/>
+              </w:rPr>
+              <w:t>adView</w:t>
+            </w:r>
+            <w:proofErr w:type="spellEnd"/>
+            <w:r>
+              <w:rPr>
+                <w:rFonts w:ascii="Courier New" w:hAnsi="Courier New" w:cs="Courier New"/>
+                <w:sz w:val="20"/>
+                <w:szCs w:val="20"/>
+              </w:rPr>
+              <w:t>; this will request and display ad content.</w:t>
             </w:r>
             <w:r>
               <w:rPr>
@@ -4932,7 +5721,25 @@
                 <w:szCs w:val="20"/>
               </w:rPr>
               <w:br/>
-              <w:t xml:space="preserve">  [self.adView update];</w:t>
+              <w:t xml:space="preserve">  [</w:t>
+            </w:r>
+            <w:proofErr w:type="spellStart"/>
+            <w:r>
+              <w:rPr>
+                <w:rFonts w:ascii="Courier New" w:hAnsi="Courier New" w:cs="Courier New"/>
+                <w:sz w:val="20"/>
+                <w:szCs w:val="20"/>
+              </w:rPr>
+              <w:t>self.adView</w:t>
+            </w:r>
+            <w:proofErr w:type="spellEnd"/>
+            <w:r>
+              <w:rPr>
+                <w:rFonts w:ascii="Courier New" w:hAnsi="Courier New" w:cs="Courier New"/>
+                <w:sz w:val="20"/>
+                <w:szCs w:val="20"/>
+              </w:rPr>
+              <w:t xml:space="preserve"> update];</w:t>
             </w:r>
             <w:r>
               <w:rPr>
@@ -4958,7 +5765,25 @@
                 <w:szCs w:val="20"/>
               </w:rPr>
               <w:br/>
-              <w:t>// If the application supports rotation and auto resizsing the following</w:t>
+              <w:t xml:space="preserve">// If the application supports rotation and auto </w:t>
+            </w:r>
+            <w:proofErr w:type="spellStart"/>
+            <w:r>
+              <w:rPr>
+                <w:rFonts w:ascii="Courier New" w:hAnsi="Courier New" w:cs="Courier New"/>
+                <w:sz w:val="20"/>
+                <w:szCs w:val="20"/>
+              </w:rPr>
+              <w:t>resizsing</w:t>
+            </w:r>
+            <w:proofErr w:type="spellEnd"/>
+            <w:r>
+              <w:rPr>
+                <w:rFonts w:ascii="Courier New" w:hAnsi="Courier New" w:cs="Courier New"/>
+                <w:sz w:val="20"/>
+                <w:szCs w:val="20"/>
+              </w:rPr>
+              <w:t xml:space="preserve"> the following</w:t>
             </w:r>
             <w:r>
               <w:rPr>
@@ -4967,7 +5792,25 @@
                 <w:szCs w:val="20"/>
               </w:rPr>
               <w:br/>
-              <w:t>// can be used to refresh the adView after the view resizes due to a</w:t>
+              <w:t xml:space="preserve">// can be used to refresh the </w:t>
+            </w:r>
+            <w:proofErr w:type="spellStart"/>
+            <w:r>
+              <w:rPr>
+                <w:rFonts w:ascii="Courier New" w:hAnsi="Courier New" w:cs="Courier New"/>
+                <w:sz w:val="20"/>
+                <w:szCs w:val="20"/>
+              </w:rPr>
+              <w:t>adView</w:t>
+            </w:r>
+            <w:proofErr w:type="spellEnd"/>
+            <w:r>
+              <w:rPr>
+                <w:rFonts w:ascii="Courier New" w:hAnsi="Courier New" w:cs="Courier New"/>
+                <w:sz w:val="20"/>
+                <w:szCs w:val="20"/>
+              </w:rPr>
+              <w:t xml:space="preserve"> after the view resizes due to a</w:t>
             </w:r>
             <w:r>
               <w:rPr>
@@ -4985,8 +5828,72 @@
                 <w:szCs w:val="20"/>
               </w:rPr>
               <w:br/>
-              <w:t>- (void)didRotateFromInterfaceOrientation:(UIInterfaceOrientation)fromOrientation toInterfaceOrientation:(UIInterfaceOrientation)toOrientation</w:t>
-            </w:r>
+              <w:t>- (void</w:t>
+            </w:r>
+            <w:proofErr w:type="gramStart"/>
+            <w:r>
+              <w:rPr>
+                <w:rFonts w:ascii="Courier New" w:hAnsi="Courier New" w:cs="Courier New"/>
+                <w:sz w:val="20"/>
+                <w:szCs w:val="20"/>
+              </w:rPr>
+              <w:t>)didRotateFromInterfaceOrientation</w:t>
+            </w:r>
+            <w:proofErr w:type="gramEnd"/>
+            <w:r>
+              <w:rPr>
+                <w:rFonts w:ascii="Courier New" w:hAnsi="Courier New" w:cs="Courier New"/>
+                <w:sz w:val="20"/>
+                <w:szCs w:val="20"/>
+              </w:rPr>
+              <w:t xml:space="preserve">:(UIInterfaceOrientation)fromOrientation </w:t>
+            </w:r>
+            <w:proofErr w:type="spellStart"/>
+            <w:r>
+              <w:rPr>
+                <w:rFonts w:ascii="Courier New" w:hAnsi="Courier New" w:cs="Courier New"/>
+                <w:sz w:val="20"/>
+                <w:szCs w:val="20"/>
+              </w:rPr>
+              <w:t>toInterfaceOrientation</w:t>
+            </w:r>
+            <w:proofErr w:type="spellEnd"/>
+            <w:r>
+              <w:rPr>
+                <w:rFonts w:ascii="Courier New" w:hAnsi="Courier New" w:cs="Courier New"/>
+                <w:sz w:val="20"/>
+                <w:szCs w:val="20"/>
+              </w:rPr>
+              <w:t>:(</w:t>
+            </w:r>
+            <w:proofErr w:type="spellStart"/>
+            <w:r>
+              <w:rPr>
+                <w:rFonts w:ascii="Courier New" w:hAnsi="Courier New" w:cs="Courier New"/>
+                <w:sz w:val="20"/>
+                <w:szCs w:val="20"/>
+              </w:rPr>
+              <w:t>UIInterfaceOrientation</w:t>
+            </w:r>
+            <w:proofErr w:type="spellEnd"/>
+            <w:r>
+              <w:rPr>
+                <w:rFonts w:ascii="Courier New" w:hAnsi="Courier New" w:cs="Courier New"/>
+                <w:sz w:val="20"/>
+                <w:szCs w:val="20"/>
+              </w:rPr>
+              <w:t>)</w:t>
+            </w:r>
+            <w:proofErr w:type="spellStart"/>
+            <w:r>
+              <w:rPr>
+                <w:rFonts w:ascii="Courier New" w:hAnsi="Courier New" w:cs="Courier New"/>
+                <w:sz w:val="20"/>
+                <w:szCs w:val="20"/>
+              </w:rPr>
+              <w:t>toOrientation</w:t>
+            </w:r>
+            <w:proofErr w:type="spellEnd"/>
             <w:r>
               <w:rPr>
                 <w:rFonts w:ascii="Courier New" w:hAnsi="Courier New" w:cs="Courier New"/>
@@ -5012,7 +5919,25 @@
                 <w:szCs w:val="20"/>
               </w:rPr>
               <w:br/>
-              <w:t xml:space="preserve">  [self.adView update];</w:t>
+              <w:t xml:space="preserve">  [</w:t>
+            </w:r>
+            <w:proofErr w:type="spellStart"/>
+            <w:r>
+              <w:rPr>
+                <w:rFonts w:ascii="Courier New" w:hAnsi="Courier New" w:cs="Courier New"/>
+                <w:sz w:val="20"/>
+                <w:szCs w:val="20"/>
+              </w:rPr>
+              <w:t>self.adView</w:t>
+            </w:r>
+            <w:proofErr w:type="spellEnd"/>
+            <w:r>
+              <w:rPr>
+                <w:rFonts w:ascii="Courier New" w:hAnsi="Courier New" w:cs="Courier New"/>
+                <w:sz w:val="20"/>
+                <w:szCs w:val="20"/>
+              </w:rPr>
+              <w:t xml:space="preserve"> update];</w:t>
             </w:r>
             <w:r>
               <w:rPr>
@@ -5066,8 +5991,6 @@
       <w:r>
         <w:t>, cleanup, rotation, presentation and rotation handling</w:t>
       </w:r>
-      <w:bookmarkStart w:id="33" w:name="_GoBack"/>
-      <w:bookmarkEnd w:id="33"/>
     </w:p>
     <w:p>
       <w:r>
@@ -5317,7 +6240,21 @@
         <w:rPr>
           <w:lang w:val="en-US"/>
         </w:rPr>
-        <w:t>Interstitial ads work much like inline/banner ads except that they are directly displayed and do not need to be added to a superview.  Normal interstitial ads are full screen and modal in appearance.  The MASTAdView can be initialized to display interstitial content directly to the screen without having to manage a separate modal view controller.</w:t>
+        <w:t xml:space="preserve">Interstitial ads work much like inline/banner ads except that they are directly displayed and do not need to be added to a </w:t>
+      </w:r>
+      <w:proofErr w:type="spellStart"/>
+      <w:r>
+        <w:rPr>
+          <w:lang w:val="en-US"/>
+        </w:rPr>
+        <w:t>superview</w:t>
+      </w:r>
+      <w:proofErr w:type="spellEnd"/>
+      <w:r>
+        <w:rPr>
+          <w:lang w:val="en-US"/>
+        </w:rPr>
+        <w:t>.  Normal interstitial ads are full screen and modal in appearance.  The MASTAdView can be initialized to display interstitial content directly to the screen without having to manage a separate modal view controller.</w:t>
       </w:r>
       <w:r>
         <w:rPr>
@@ -5395,7 +6332,25 @@
                 <w:szCs w:val="20"/>
               </w:rPr>
               <w:br/>
-              <w:t>@interface MyViewController ()</w:t>
+              <w:t xml:space="preserve">@interface </w:t>
+            </w:r>
+            <w:proofErr w:type="spellStart"/>
+            <w:r>
+              <w:rPr>
+                <w:rFonts w:ascii="Courier New" w:hAnsi="Courier New" w:cs="Courier New"/>
+                <w:sz w:val="20"/>
+                <w:szCs w:val="20"/>
+              </w:rPr>
+              <w:t>MyViewController</w:t>
+            </w:r>
+            <w:proofErr w:type="spellEnd"/>
+            <w:r>
+              <w:rPr>
+                <w:rFonts w:ascii="Courier New" w:hAnsi="Courier New" w:cs="Courier New"/>
+                <w:sz w:val="20"/>
+                <w:szCs w:val="20"/>
+              </w:rPr>
+              <w:t xml:space="preserve"> ()</w:t>
             </w:r>
             <w:r>
               <w:rPr>
@@ -5404,7 +6359,43 @@
                 <w:szCs w:val="20"/>
               </w:rPr>
               <w:br/>
-              <w:t>@property (nonatomic, strong) MASTAdView* adViewInterstitial;</w:t>
+              <w:t>@property (</w:t>
+            </w:r>
+            <w:proofErr w:type="spellStart"/>
+            <w:r>
+              <w:rPr>
+                <w:rFonts w:ascii="Courier New" w:hAnsi="Courier New" w:cs="Courier New"/>
+                <w:sz w:val="20"/>
+                <w:szCs w:val="20"/>
+              </w:rPr>
+              <w:t>nonatomic</w:t>
+            </w:r>
+            <w:proofErr w:type="spellEnd"/>
+            <w:r>
+              <w:rPr>
+                <w:rFonts w:ascii="Courier New" w:hAnsi="Courier New" w:cs="Courier New"/>
+                <w:sz w:val="20"/>
+                <w:szCs w:val="20"/>
+              </w:rPr>
+              <w:t xml:space="preserve">, strong) MASTAdView* </w:t>
+            </w:r>
+            <w:proofErr w:type="spellStart"/>
+            <w:r>
+              <w:rPr>
+                <w:rFonts w:ascii="Courier New" w:hAnsi="Courier New" w:cs="Courier New"/>
+                <w:sz w:val="20"/>
+                <w:szCs w:val="20"/>
+              </w:rPr>
+              <w:t>adViewInterstitial</w:t>
+            </w:r>
+            <w:proofErr w:type="spellEnd"/>
+            <w:r>
+              <w:rPr>
+                <w:rFonts w:ascii="Courier New" w:hAnsi="Courier New" w:cs="Courier New"/>
+                <w:sz w:val="20"/>
+                <w:szCs w:val="20"/>
+              </w:rPr>
+              <w:t>;</w:t>
             </w:r>
             <w:r>
               <w:rPr>
@@ -5439,8 +6430,18 @@
                 <w:szCs w:val="20"/>
               </w:rPr>
               <w:br/>
-              <w:t>@implementation MyViewController</w:t>
-            </w:r>
+              <w:t xml:space="preserve">@implementation </w:t>
+            </w:r>
+            <w:proofErr w:type="spellStart"/>
+            <w:r>
+              <w:rPr>
+                <w:rFonts w:ascii="Courier New" w:hAnsi="Courier New" w:cs="Courier New"/>
+                <w:sz w:val="20"/>
+                <w:szCs w:val="20"/>
+              </w:rPr>
+              <w:t>MyViewController</w:t>
+            </w:r>
+            <w:proofErr w:type="spellEnd"/>
             <w:r>
               <w:rPr>
                 <w:rFonts w:ascii="Courier New" w:hAnsi="Courier New" w:cs="Courier New"/>
@@ -5448,7 +6449,25 @@
                 <w:szCs w:val="20"/>
               </w:rPr>
               <w:br/>
-              <w:t>@synthesize adViewInterstitial;</w:t>
+              <w:t xml:space="preserve">@synthesize </w:t>
+            </w:r>
+            <w:proofErr w:type="spellStart"/>
+            <w:r>
+              <w:rPr>
+                <w:rFonts w:ascii="Courier New" w:hAnsi="Courier New" w:cs="Courier New"/>
+                <w:sz w:val="20"/>
+                <w:szCs w:val="20"/>
+              </w:rPr>
+              <w:t>adViewInterstitial</w:t>
+            </w:r>
+            <w:proofErr w:type="spellEnd"/>
+            <w:r>
+              <w:rPr>
+                <w:rFonts w:ascii="Courier New" w:hAnsi="Courier New" w:cs="Courier New"/>
+                <w:sz w:val="20"/>
+                <w:szCs w:val="20"/>
+              </w:rPr>
+              <w:t>;</w:t>
             </w:r>
           </w:p>
           <w:p>
@@ -5465,8 +6484,18 @@
                 <w:sz w:val="20"/>
                 <w:szCs w:val="20"/>
               </w:rPr>
-              <w:t>- (void)dealloc</w:t>
-            </w:r>
+              <w:t>- (void</w:t>
+            </w:r>
+            <w:proofErr w:type="gramStart"/>
+            <w:r>
+              <w:rPr>
+                <w:rFonts w:ascii="Courier New" w:hAnsi="Courier New" w:cs="Courier New"/>
+                <w:sz w:val="20"/>
+                <w:szCs w:val="20"/>
+              </w:rPr>
+              <w:t>)dealloc</w:t>
+            </w:r>
+            <w:proofErr w:type="gramEnd"/>
             <w:r>
               <w:rPr>
                 <w:rFonts w:ascii="Courier New" w:hAnsi="Courier New" w:cs="Courier New"/>
@@ -5501,7 +6530,16 @@
                 <w:szCs w:val="20"/>
               </w:rPr>
               <w:br/>
-              <w:t xml:space="preserve">  // adView</w:t>
+              <w:t xml:space="preserve">  // </w:t>
+            </w:r>
+            <w:proofErr w:type="spellStart"/>
+            <w:r>
+              <w:rPr>
+                <w:rFonts w:ascii="Courier New" w:hAnsi="Courier New" w:cs="Courier New"/>
+                <w:sz w:val="20"/>
+                <w:szCs w:val="20"/>
+              </w:rPr>
+              <w:t>adView</w:t>
             </w:r>
             <w:r>
               <w:rPr>
@@ -5511,6 +6549,7 @@
               </w:rPr>
               <w:t>Interstitial</w:t>
             </w:r>
+            <w:proofErr w:type="spellEnd"/>
             <w:r>
               <w:rPr>
                 <w:rFonts w:ascii="Courier New" w:hAnsi="Courier New" w:cs="Courier New"/>
@@ -5526,7 +6565,53 @@
                 <w:szCs w:val="20"/>
               </w:rPr>
               <w:br/>
-              <w:t xml:space="preserve">  [self.adViewInterstitial setDelegate:nil];</w:t>
+              <w:t xml:space="preserve">  [</w:t>
+            </w:r>
+            <w:proofErr w:type="spellStart"/>
+            <w:r>
+              <w:rPr>
+                <w:rFonts w:ascii="Courier New" w:hAnsi="Courier New" w:cs="Courier New"/>
+                <w:sz w:val="20"/>
+                <w:szCs w:val="20"/>
+              </w:rPr>
+              <w:t>self.adViewInterstitial</w:t>
+            </w:r>
+            <w:proofErr w:type="spellEnd"/>
+            <w:r>
+              <w:rPr>
+                <w:rFonts w:ascii="Courier New" w:hAnsi="Courier New" w:cs="Courier New"/>
+                <w:sz w:val="20"/>
+                <w:szCs w:val="20"/>
+              </w:rPr>
+              <w:t xml:space="preserve"> </w:t>
+            </w:r>
+            <w:proofErr w:type="spellStart"/>
+            <w:r>
+              <w:rPr>
+                <w:rFonts w:ascii="Courier New" w:hAnsi="Courier New" w:cs="Courier New"/>
+                <w:sz w:val="20"/>
+                <w:szCs w:val="20"/>
+              </w:rPr>
+              <w:t>setDelegate</w:t>
+            </w:r>
+            <w:proofErr w:type="gramStart"/>
+            <w:r>
+              <w:rPr>
+                <w:rFonts w:ascii="Courier New" w:hAnsi="Courier New" w:cs="Courier New"/>
+                <w:sz w:val="20"/>
+                <w:szCs w:val="20"/>
+              </w:rPr>
+              <w:t>:nil</w:t>
+            </w:r>
+            <w:proofErr w:type="spellEnd"/>
+            <w:proofErr w:type="gramEnd"/>
+            <w:r>
+              <w:rPr>
+                <w:rFonts w:ascii="Courier New" w:hAnsi="Courier New" w:cs="Courier New"/>
+                <w:sz w:val="20"/>
+                <w:szCs w:val="20"/>
+              </w:rPr>
+              <w:t>];</w:t>
             </w:r>
             <w:r>
               <w:rPr>
@@ -5535,7 +6620,25 @@
                 <w:szCs w:val="20"/>
               </w:rPr>
               <w:br/>
-              <w:t xml:space="preserve">  [self.adViewInterstitial cancel];</w:t>
+              <w:t xml:space="preserve">  [</w:t>
+            </w:r>
+            <w:proofErr w:type="spellStart"/>
+            <w:r>
+              <w:rPr>
+                <w:rFonts w:ascii="Courier New" w:hAnsi="Courier New" w:cs="Courier New"/>
+                <w:sz w:val="20"/>
+                <w:szCs w:val="20"/>
+              </w:rPr>
+              <w:t>self.adViewInterstitial</w:t>
+            </w:r>
+            <w:proofErr w:type="spellEnd"/>
+            <w:r>
+              <w:rPr>
+                <w:rFonts w:ascii="Courier New" w:hAnsi="Courier New" w:cs="Courier New"/>
+                <w:sz w:val="20"/>
+                <w:szCs w:val="20"/>
+              </w:rPr>
+              <w:t xml:space="preserve"> cancel];</w:t>
             </w:r>
             <w:r>
               <w:rPr>
@@ -5544,7 +6647,25 @@
                 <w:szCs w:val="20"/>
               </w:rPr>
               <w:br/>
-              <w:t xml:space="preserve">  self.adViewInterstitial = nil;</w:t>
+              <w:t xml:space="preserve">  </w:t>
+            </w:r>
+            <w:proofErr w:type="spellStart"/>
+            <w:r>
+              <w:rPr>
+                <w:rFonts w:ascii="Courier New" w:hAnsi="Courier New" w:cs="Courier New"/>
+                <w:sz w:val="20"/>
+                <w:szCs w:val="20"/>
+              </w:rPr>
+              <w:t>self.adViewInterstitial</w:t>
+            </w:r>
+            <w:proofErr w:type="spellEnd"/>
+            <w:r>
+              <w:rPr>
+                <w:rFonts w:ascii="Courier New" w:hAnsi="Courier New" w:cs="Courier New"/>
+                <w:sz w:val="20"/>
+                <w:szCs w:val="20"/>
+              </w:rPr>
+              <w:t xml:space="preserve"> = nil;</w:t>
             </w:r>
             <w:r>
               <w:rPr>
@@ -5570,8 +6691,18 @@
                 <w:szCs w:val="20"/>
               </w:rPr>
               <w:br/>
-              <w:t>- (void)viewDidAppear</w:t>
-            </w:r>
+              <w:t>- (void)</w:t>
+            </w:r>
+            <w:proofErr w:type="spellStart"/>
+            <w:r>
+              <w:rPr>
+                <w:rFonts w:ascii="Courier New" w:hAnsi="Courier New" w:cs="Courier New"/>
+                <w:sz w:val="20"/>
+                <w:szCs w:val="20"/>
+              </w:rPr>
+              <w:t>viewDidAppear</w:t>
+            </w:r>
+            <w:proofErr w:type="spellEnd"/>
             <w:r>
               <w:rPr>
                 <w:rFonts w:ascii="Courier New" w:hAnsi="Courier New" w:cs="Courier New"/>
@@ -5588,7 +6719,25 @@
                 <w:szCs w:val="20"/>
               </w:rPr>
               <w:br/>
-              <w:t xml:space="preserve">  if (self.adViewInterstitial == nil)</w:t>
+              <w:t xml:space="preserve">  if (</w:t>
+            </w:r>
+            <w:proofErr w:type="spellStart"/>
+            <w:r>
+              <w:rPr>
+                <w:rFonts w:ascii="Courier New" w:hAnsi="Courier New" w:cs="Courier New"/>
+                <w:sz w:val="20"/>
+                <w:szCs w:val="20"/>
+              </w:rPr>
+              <w:t>self.adViewInterstitial</w:t>
+            </w:r>
+            <w:proofErr w:type="spellEnd"/>
+            <w:r>
+              <w:rPr>
+                <w:rFonts w:ascii="Courier New" w:hAnsi="Courier New" w:cs="Courier New"/>
+                <w:sz w:val="20"/>
+                <w:szCs w:val="20"/>
+              </w:rPr>
+              <w:t xml:space="preserve"> == nil)</w:t>
             </w:r>
             <w:r>
               <w:rPr>
@@ -5606,7 +6755,16 @@
                 <w:szCs w:val="20"/>
               </w:rPr>
               <w:br/>
-              <w:t xml:space="preserve">    // Create the MASTAdView adView</w:t>
+              <w:t xml:space="preserve">    // Create the MASTAdView </w:t>
+            </w:r>
+            <w:proofErr w:type="spellStart"/>
+            <w:r>
+              <w:rPr>
+                <w:rFonts w:ascii="Courier New" w:hAnsi="Courier New" w:cs="Courier New"/>
+                <w:sz w:val="20"/>
+                <w:szCs w:val="20"/>
+              </w:rPr>
+              <w:t>adView</w:t>
             </w:r>
             <w:r>
               <w:rPr>
@@ -5616,6 +6774,7 @@
               </w:rPr>
               <w:t>Interstitial</w:t>
             </w:r>
+            <w:proofErr w:type="spellEnd"/>
             <w:r>
               <w:rPr>
                 <w:rFonts w:ascii="Courier New" w:hAnsi="Courier New" w:cs="Courier New"/>
@@ -5631,24 +6790,61 @@
                 <w:szCs w:val="20"/>
               </w:rPr>
               <w:br/>
-              <w:t xml:space="preserve">    self.</w:t>
-            </w:r>
-            <w:r>
-              <w:rPr>
-                <w:rFonts w:ascii="Courier New" w:hAnsi="Courier New" w:cs="Courier New"/>
-                <w:sz w:val="20"/>
-                <w:szCs w:val="20"/>
-              </w:rPr>
-              <w:t xml:space="preserve">adViewInterstitial </w:t>
-            </w:r>
-            <w:r>
-              <w:rPr>
-                <w:rFonts w:ascii="Courier New" w:hAnsi="Courier New" w:cs="Courier New"/>
-                <w:sz w:val="20"/>
-                <w:szCs w:val="20"/>
-              </w:rPr>
-              <w:t xml:space="preserve">= [[MASTAdView alloc] </w:t>
-            </w:r>
+              <w:t xml:space="preserve">    </w:t>
+            </w:r>
+            <w:proofErr w:type="spellStart"/>
+            <w:r>
+              <w:rPr>
+                <w:rFonts w:ascii="Courier New" w:hAnsi="Courier New" w:cs="Courier New"/>
+                <w:sz w:val="20"/>
+                <w:szCs w:val="20"/>
+              </w:rPr>
+              <w:t>self.</w:t>
+            </w:r>
+            <w:r>
+              <w:rPr>
+                <w:rFonts w:ascii="Courier New" w:hAnsi="Courier New" w:cs="Courier New"/>
+                <w:sz w:val="20"/>
+                <w:szCs w:val="20"/>
+              </w:rPr>
+              <w:t>adViewInterstitial</w:t>
+            </w:r>
+            <w:proofErr w:type="spellEnd"/>
+            <w:r>
+              <w:rPr>
+                <w:rFonts w:ascii="Courier New" w:hAnsi="Courier New" w:cs="Courier New"/>
+                <w:sz w:val="20"/>
+                <w:szCs w:val="20"/>
+              </w:rPr>
+              <w:t xml:space="preserve"> </w:t>
+            </w:r>
+            <w:r>
+              <w:rPr>
+                <w:rFonts w:ascii="Courier New" w:hAnsi="Courier New" w:cs="Courier New"/>
+                <w:sz w:val="20"/>
+                <w:szCs w:val="20"/>
+              </w:rPr>
+              <w:t xml:space="preserve">= [[MASTAdView </w:t>
+            </w:r>
+            <w:proofErr w:type="spellStart"/>
+            <w:r>
+              <w:rPr>
+                <w:rFonts w:ascii="Courier New" w:hAnsi="Courier New" w:cs="Courier New"/>
+                <w:sz w:val="20"/>
+                <w:szCs w:val="20"/>
+              </w:rPr>
+              <w:t>alloc</w:t>
+            </w:r>
+            <w:proofErr w:type="spellEnd"/>
+            <w:r>
+              <w:rPr>
+                <w:rFonts w:ascii="Courier New" w:hAnsi="Courier New" w:cs="Courier New"/>
+                <w:sz w:val="20"/>
+                <w:szCs w:val="20"/>
+              </w:rPr>
+              <w:t xml:space="preserve">] </w:t>
+            </w:r>
+            <w:proofErr w:type="spellStart"/>
             <w:r>
               <w:rPr>
                 <w:rFonts w:ascii="Courier New" w:hAnsi="Courier New" w:cs="Courier New"/>
@@ -5657,6 +6853,7 @@
               </w:rPr>
               <w:t>initInterstitial</w:t>
             </w:r>
+            <w:proofErr w:type="spellEnd"/>
             <w:r>
               <w:rPr>
                 <w:rFonts w:ascii="Courier New" w:hAnsi="Courier New" w:cs="Courier New"/>
@@ -5724,7 +6921,16 @@
                 <w:szCs w:val="20"/>
               </w:rPr>
               <w:br/>
-              <w:t xml:space="preserve">    self.</w:t>
+              <w:t xml:space="preserve">    </w:t>
+            </w:r>
+            <w:proofErr w:type="spellStart"/>
+            <w:r>
+              <w:rPr>
+                <w:rFonts w:ascii="Courier New" w:hAnsi="Courier New" w:cs="Courier New"/>
+                <w:sz w:val="20"/>
+                <w:szCs w:val="20"/>
+              </w:rPr>
+              <w:t>self.</w:t>
             </w:r>
             <w:r>
               <w:rPr>
@@ -5740,7 +6946,16 @@
                 <w:sz w:val="20"/>
                 <w:szCs w:val="20"/>
               </w:rPr>
-              <w:t>.site = 19829;</w:t>
+              <w:t>.site</w:t>
+            </w:r>
+            <w:proofErr w:type="spellEnd"/>
+            <w:r>
+              <w:rPr>
+                <w:rFonts w:ascii="Courier New" w:hAnsi="Courier New" w:cs="Courier New"/>
+                <w:sz w:val="20"/>
+                <w:szCs w:val="20"/>
+              </w:rPr>
+              <w:t xml:space="preserve"> = 19829;</w:t>
             </w:r>
             <w:r>
               <w:rPr>
@@ -5749,7 +6964,16 @@
                 <w:szCs w:val="20"/>
               </w:rPr>
               <w:br/>
-              <w:t xml:space="preserve">    self.</w:t>
+              <w:t xml:space="preserve">    </w:t>
+            </w:r>
+            <w:proofErr w:type="spellStart"/>
+            <w:r>
+              <w:rPr>
+                <w:rFonts w:ascii="Courier New" w:hAnsi="Courier New" w:cs="Courier New"/>
+                <w:sz w:val="20"/>
+                <w:szCs w:val="20"/>
+              </w:rPr>
+              <w:t>self.</w:t>
             </w:r>
             <w:r>
               <w:rPr>
@@ -5765,7 +6989,16 @@
                 <w:sz w:val="20"/>
                 <w:szCs w:val="20"/>
               </w:rPr>
-              <w:t>.zone = 88260;</w:t>
+              <w:t>.zone</w:t>
+            </w:r>
+            <w:proofErr w:type="spellEnd"/>
+            <w:r>
+              <w:rPr>
+                <w:rFonts w:ascii="Courier New" w:hAnsi="Courier New" w:cs="Courier New"/>
+                <w:sz w:val="20"/>
+                <w:szCs w:val="20"/>
+              </w:rPr>
+              <w:t xml:space="preserve"> = 88260;</w:t>
             </w:r>
             <w:r>
               <w:rPr>
@@ -5774,7 +7007,24 @@
                 <w:szCs w:val="20"/>
               </w:rPr>
               <w:br/>
-              <w:t xml:space="preserve">  }</w:t>
+            </w:r>
+            <w:proofErr w:type="gramStart"/>
+            <w:r>
+              <w:rPr>
+                <w:rFonts w:ascii="Courier New" w:hAnsi="Courier New" w:cs="Courier New"/>
+                <w:sz w:val="20"/>
+                <w:szCs w:val="20"/>
+              </w:rPr>
+              <w:t xml:space="preserve"> </w:t>
+            </w:r>
+            <w:proofErr w:type="gramEnd"/>
+            <w:r>
+              <w:rPr>
+                <w:rFonts w:ascii="Courier New" w:hAnsi="Courier New" w:cs="Courier New"/>
+                <w:sz w:val="20"/>
+                <w:szCs w:val="20"/>
+              </w:rPr>
+              <w:t xml:space="preserve"> }</w:t>
             </w:r>
             <w:r>
               <w:rPr>
@@ -5800,7 +7050,25 @@
                 <w:szCs w:val="20"/>
               </w:rPr>
               <w:br/>
-              <w:t xml:space="preserve">  [self.adViewInterstitial update];</w:t>
+              <w:t xml:space="preserve">  [</w:t>
+            </w:r>
+            <w:proofErr w:type="spellStart"/>
+            <w:r>
+              <w:rPr>
+                <w:rFonts w:ascii="Courier New" w:hAnsi="Courier New" w:cs="Courier New"/>
+                <w:sz w:val="20"/>
+                <w:szCs w:val="20"/>
+              </w:rPr>
+              <w:t>self.adViewInterstitial</w:t>
+            </w:r>
+            <w:proofErr w:type="spellEnd"/>
+            <w:r>
+              <w:rPr>
+                <w:rFonts w:ascii="Courier New" w:hAnsi="Courier New" w:cs="Courier New"/>
+                <w:sz w:val="20"/>
+                <w:szCs w:val="20"/>
+              </w:rPr>
+              <w:t xml:space="preserve"> update];</w:t>
             </w:r>
             <w:r>
               <w:rPr>
@@ -5809,7 +7077,43 @@
                 <w:szCs w:val="20"/>
               </w:rPr>
               <w:br/>
-              <w:t xml:space="preserve">  [self.adViewInterstitial showInterstitial];</w:t>
+              <w:t xml:space="preserve">  [</w:t>
+            </w:r>
+            <w:proofErr w:type="spellStart"/>
+            <w:r>
+              <w:rPr>
+                <w:rFonts w:ascii="Courier New" w:hAnsi="Courier New" w:cs="Courier New"/>
+                <w:sz w:val="20"/>
+                <w:szCs w:val="20"/>
+              </w:rPr>
+              <w:t>self.adViewInterstitial</w:t>
+            </w:r>
+            <w:proofErr w:type="spellEnd"/>
+            <w:r>
+              <w:rPr>
+                <w:rFonts w:ascii="Courier New" w:hAnsi="Courier New" w:cs="Courier New"/>
+                <w:sz w:val="20"/>
+                <w:szCs w:val="20"/>
+              </w:rPr>
+              <w:t xml:space="preserve"> </w:t>
+            </w:r>
+            <w:proofErr w:type="spellStart"/>
+            <w:r>
+              <w:rPr>
+                <w:rFonts w:ascii="Courier New" w:hAnsi="Courier New" w:cs="Courier New"/>
+                <w:sz w:val="20"/>
+                <w:szCs w:val="20"/>
+              </w:rPr>
+              <w:t>showInterstitial</w:t>
+            </w:r>
+            <w:proofErr w:type="spellEnd"/>
+            <w:r>
+              <w:rPr>
+                <w:rFonts w:ascii="Courier New" w:hAnsi="Courier New" w:cs="Courier New"/>
+                <w:sz w:val="20"/>
+                <w:szCs w:val="20"/>
+              </w:rPr>
+              <w:t>];</w:t>
             </w:r>
             <w:r>
               <w:rPr>
@@ -5980,7 +7284,15 @@
         <w:ind w:left="567"/>
       </w:pPr>
       <w:r>
-        <w:t>To automatically close the interstitial after a specified amount of time use the showInterstitialWithDuration: method.</w:t>
+        <w:t xml:space="preserve">To automatically close the interstitial after a specified amount of time use the </w:t>
+      </w:r>
+      <w:proofErr w:type="spellStart"/>
+      <w:r>
+        <w:t>showInterstitialWithDuration</w:t>
+      </w:r>
+      <w:proofErr w:type="spellEnd"/>
+      <w:r>
+        <w:t>: method.</w:t>
       </w:r>
     </w:p>
     <w:p>
@@ -6101,12 +7413,14 @@
         </w:rPr>
         <w:t xml:space="preserve">Ad links are opened in Safari by default.  To enable the internal browser set the </w:t>
       </w:r>
+      <w:proofErr w:type="spellStart"/>
       <w:r>
         <w:rPr>
           <w:lang w:val="en-US"/>
         </w:rPr>
         <w:t>useInteralBrowser</w:t>
       </w:r>
+      <w:proofErr w:type="spellEnd"/>
       <w:r>
         <w:rPr>
           <w:lang w:val="en-US"/>
@@ -6186,21 +7500,43 @@
         <w:rPr>
           <w:lang w:val="en-US"/>
         </w:rPr>
-        <w:t>By default the Mocean ad network is used.  To use a different network change the adServerURL property to the URL of the desired network.  The network is expected to follow the same interface and implementation as the Mocean ad network.</w:t>
-      </w:r>
-    </w:p>
-    <w:p>
-      <w:pPr>
-        <w:rPr>
-          <w:lang w:val="en-US"/>
-        </w:rPr>
-      </w:pPr>
-      <w:r>
-        <w:rPr>
-          <w:lang w:val="en-US"/>
-        </w:rPr>
-        <w:t>To supply additional parameters or override SDK defaults set ad network parameters using the adRequestParameters</w:t>
-      </w:r>
+        <w:t xml:space="preserve">By default the Mocean ad network is used.  To use a different network change the </w:t>
+      </w:r>
+      <w:proofErr w:type="spellStart"/>
+      <w:r>
+        <w:rPr>
+          <w:lang w:val="en-US"/>
+        </w:rPr>
+        <w:t>adServerURL</w:t>
+      </w:r>
+      <w:proofErr w:type="spellEnd"/>
+      <w:r>
+        <w:rPr>
+          <w:lang w:val="en-US"/>
+        </w:rPr>
+        <w:t xml:space="preserve"> property to the URL of the desired network.  The network is expected to follow the same interface and implementation as the Mocean ad network.</w:t>
+      </w:r>
+    </w:p>
+    <w:p>
+      <w:pPr>
+        <w:rPr>
+          <w:lang w:val="en-US"/>
+        </w:rPr>
+      </w:pPr>
+      <w:r>
+        <w:rPr>
+          <w:lang w:val="en-US"/>
+        </w:rPr>
+        <w:t xml:space="preserve">To supply additional parameters or override SDK defaults set ad network parameters using the </w:t>
+      </w:r>
+      <w:proofErr w:type="spellStart"/>
+      <w:r>
+        <w:rPr>
+          <w:lang w:val="en-US"/>
+        </w:rPr>
+        <w:t>adRequestParameters</w:t>
+      </w:r>
+      <w:proofErr w:type="spellEnd"/>
       <w:r>
         <w:rPr>
           <w:lang w:val="en-US"/>
@@ -6217,7 +7553,21 @@
         <w:rPr>
           <w:lang w:val="en-US"/>
         </w:rPr>
-        <w:t xml:space="preserve"> be NSString objects.</w:t>
+        <w:t xml:space="preserve"> be </w:t>
+      </w:r>
+      <w:proofErr w:type="spellStart"/>
+      <w:r>
+        <w:rPr>
+          <w:lang w:val="en-US"/>
+        </w:rPr>
+        <w:t>NSString</w:t>
+      </w:r>
+      <w:proofErr w:type="spellEnd"/>
+      <w:r>
+        <w:rPr>
+          <w:lang w:val="en-US"/>
+        </w:rPr>
+        <w:t xml:space="preserve"> objects.</w:t>
       </w:r>
       <w:r>
         <w:rPr>
@@ -6225,7 +7575,7 @@
         </w:rPr>
         <w:t xml:space="preserve">  The ad request parameters can be found here: </w:t>
       </w:r>
-      <w:hyperlink r:id="rId18" w:history="1">
+      <w:hyperlink r:id="rId16" w:history="1">
         <w:r>
           <w:rPr>
             <w:rStyle w:val="Hyperlink"/>
@@ -6263,7 +7613,21 @@
         <w:rPr>
           <w:lang w:val="en-US"/>
         </w:rPr>
-        <w:t>The SDK can automatically determine the user’s location using the iOS Core Location framework.  This feature is disabled by default and can be enabled with the setLocationDetectionEnabled: methods.  Note that if the application has no other location detection support from Core Location iOS will prompt the user to allow the application access to the devices location.</w:t>
+        <w:t xml:space="preserve">The SDK can automatically determine the user’s location using the iOS Core Location framework.  This feature is disabled by default and can be enabled with the </w:t>
+      </w:r>
+      <w:proofErr w:type="spellStart"/>
+      <w:r>
+        <w:rPr>
+          <w:lang w:val="en-US"/>
+        </w:rPr>
+        <w:t>setLocationDetectionEnabled</w:t>
+      </w:r>
+      <w:proofErr w:type="spellEnd"/>
+      <w:r>
+        <w:rPr>
+          <w:lang w:val="en-US"/>
+        </w:rPr>
+        <w:t>: methods.  Note that if the application has no other location detection support from Core Location iOS will prompt the user to allow the application access to the devices location.</w:t>
       </w:r>
     </w:p>
     <w:p>
@@ -6429,7 +7793,21 @@
         <w:rPr>
           <w:lang w:val="en-US"/>
         </w:rPr>
-        <w:t>Calling the updateWithTimeInterval: method.  This method will cause the SDK to update every interval seconds.  Interacting with the current ad suspends the timer.  This can be due to a user expanding the ad, clicking and viewing publisher content with the internal web browser or if the user’s action leaves the application.</w:t>
+        <w:t xml:space="preserve">Calling the </w:t>
+      </w:r>
+      <w:proofErr w:type="spellStart"/>
+      <w:r>
+        <w:rPr>
+          <w:lang w:val="en-US"/>
+        </w:rPr>
+        <w:t>updateWithTimeInterval</w:t>
+      </w:r>
+      <w:proofErr w:type="spellEnd"/>
+      <w:r>
+        <w:rPr>
+          <w:lang w:val="en-US"/>
+        </w:rPr>
+        <w:t>: method.  This method will cause the SDK to update every interval seconds.  Interacting with the current ad suspends the timer.  This can be due to a user expanding the ad, clicking and viewing publisher content with the internal web browser or if the user’s action leaves the application.</w:t>
       </w:r>
     </w:p>
     <w:p>
@@ -6452,8 +7830,8 @@
           <w:lang w:val="en-US"/>
         </w:rPr>
       </w:pPr>
-      <w:bookmarkStart w:id="58" w:name="_Toc191979995"/>
-      <w:bookmarkStart w:id="59" w:name="_Toc340590670"/>
+      <w:bookmarkStart w:id="58" w:name="_Toc340590670"/>
+      <w:bookmarkStart w:id="59" w:name="_Toc191979995"/>
       <w:r>
         <w:rPr>
           <w:lang w:val="en-US"/>
@@ -6466,7 +7844,7 @@
         </w:rPr>
         <w:t>Updates and Failures</w:t>
       </w:r>
-      <w:bookmarkEnd w:id="59"/>
+      <w:bookmarkEnd w:id="58"/>
     </w:p>
     <w:p>
       <w:pPr>
@@ -6522,6 +7900,7 @@
         </w:numPr>
         <w:spacing w:before="0" w:after="200"/>
       </w:pPr>
+      <w:proofErr w:type="spellStart"/>
       <w:r>
         <w:rPr>
           <w:i/>
@@ -6529,6 +7908,7 @@
         </w:rPr>
         <w:t>MASTAdViewD</w:t>
       </w:r>
+      <w:proofErr w:type="spellEnd"/>
       <w:r>
         <w:rPr>
           <w:i/>
@@ -6536,8 +7916,13 @@
         <w:t>idReceiveAd:</w:t>
       </w:r>
       <w:r>
-        <w:t xml:space="preserve"> which is invoked after the ad content has been downloaded successfully.</w:t>
-      </w:r>
+        <w:t xml:space="preserve"> </w:t>
+      </w:r>
+      <w:proofErr w:type="gramStart"/>
+      <w:r>
+        <w:t>which is invoked after the ad content has been downloaded successfully.</w:t>
+      </w:r>
+      <w:proofErr w:type="gramEnd"/>
     </w:p>
     <w:p>
       <w:pPr>
@@ -6548,16 +7933,34 @@
         </w:numPr>
         <w:spacing w:before="0" w:after="200"/>
       </w:pPr>
+      <w:proofErr w:type="spellStart"/>
       <w:r>
         <w:rPr>
           <w:i/>
           <w:lang w:val="en-US"/>
         </w:rPr>
-        <w:t>MASTAdView:didFailToReceiveAdWithError:</w:t>
-      </w:r>
+        <w:t>MASTAdView</w:t>
+      </w:r>
+      <w:proofErr w:type="gramStart"/>
       <w:r>
         <w:rPr>
           <w:i/>
+          <w:lang w:val="en-US"/>
+        </w:rPr>
+        <w:t>:didFailToReceiveAdWithError</w:t>
+      </w:r>
+      <w:proofErr w:type="spellEnd"/>
+      <w:proofErr w:type="gramEnd"/>
+      <w:r>
+        <w:rPr>
+          <w:i/>
+          <w:lang w:val="en-US"/>
+        </w:rPr>
+        <w:t>:</w:t>
+      </w:r>
+      <w:r>
+        <w:rPr>
+          <w:i/>
         </w:rPr>
         <w:t xml:space="preserve"> </w:t>
       </w:r>
@@ -6579,7 +7982,7 @@
         </w:rPr>
         <w:t>Troubleshooting</w:t>
       </w:r>
-      <w:bookmarkEnd w:id="58"/>
+      <w:bookmarkEnd w:id="59"/>
       <w:bookmarkEnd w:id="60"/>
     </w:p>
     <w:p>
@@ -6710,8 +8113,9 @@
           <w:u w:val="none"/>
           <w:lang w:val="en-US" w:eastAsia="ru-RU"/>
         </w:rPr>
-        <w:t xml:space="preserve"> the testMode property </w:t>
-      </w:r>
+        <w:t xml:space="preserve"> the </w:t>
+      </w:r>
+      <w:proofErr w:type="spellStart"/>
       <w:r>
         <w:rPr>
           <w:rFonts w:eastAsia="Times New Roman"/>
@@ -6720,6 +8124,27 @@
           <w:u w:val="none"/>
           <w:lang w:val="en-US" w:eastAsia="ru-RU"/>
         </w:rPr>
+        <w:t>testMode</w:t>
+      </w:r>
+      <w:proofErr w:type="spellEnd"/>
+      <w:r>
+        <w:rPr>
+          <w:rFonts w:eastAsia="Times New Roman"/>
+          <w:color w:val="auto"/>
+          <w:szCs w:val="24"/>
+          <w:u w:val="none"/>
+          <w:lang w:val="en-US" w:eastAsia="ru-RU"/>
+        </w:rPr>
+        <w:t xml:space="preserve"> property </w:t>
+      </w:r>
+      <w:r>
+        <w:rPr>
+          <w:rFonts w:eastAsia="Times New Roman"/>
+          <w:color w:val="auto"/>
+          <w:szCs w:val="24"/>
+          <w:u w:val="none"/>
+          <w:lang w:val="en-US" w:eastAsia="ru-RU"/>
+        </w:rPr>
         <w:t>to YES.</w:t>
       </w:r>
       <w:r>
@@ -6769,7 +8194,7 @@
       <w:r>
         <w:t xml:space="preserve"> Both the sample app and the SDK itself are available in source code form from: </w:t>
       </w:r>
-      <w:hyperlink r:id="rId19" w:history="1">
+      <w:hyperlink r:id="rId17" w:history="1">
         <w:r>
           <w:rPr>
             <w:rStyle w:val="Hyperlink"/>
@@ -6777,7 +8202,7 @@
           <w:t>http://code.google.com/p/mocean-sdk-ios/</w:t>
         </w:r>
       </w:hyperlink>
-      <w:hyperlink r:id="rId20" w:history="1"/>
+      <w:hyperlink r:id="rId18" w:history="1"/>
       <w:r>
         <w:t>.</w:t>
       </w:r>
@@ -6797,7 +8222,7 @@
       <w:r>
         <w:t xml:space="preserve">dditional documentation, information, and other supported platforms on our developer wiki at: </w:t>
       </w:r>
-      <w:hyperlink r:id="rId21" w:history="1">
+      <w:hyperlink r:id="rId19" w:history="1">
         <w:r>
           <w:rPr>
             <w:rStyle w:val="Hyperlink"/>
@@ -6810,7 +8235,9 @@
       </w:r>
     </w:p>
     <w:sectPr>
-      <w:headerReference w:type="default" r:id="rId22"/>
+      <w:headerReference w:type="even" r:id="rId20"/>
+      <w:headerReference w:type="default" r:id="rId21"/>
+      <w:footerReference w:type="even" r:id="rId22"/>
       <w:footerReference w:type="default" r:id="rId23"/>
       <w:headerReference w:type="first" r:id="rId24"/>
       <w:footerReference w:type="first" r:id="rId25"/>
@@ -6850,6 +8277,16 @@
 </file>
 
 <file path=word/footer1.xml><?xml version="1.0" encoding="utf-8"?>
+<w:ftr xmlns:wpc="http://schemas.microsoft.com/office/word/2010/wordprocessingCanvas" xmlns:mc="http://schemas.openxmlformats.org/markup-compatibility/2006" xmlns:o="urn:schemas-microsoft-com:office:office" xmlns:r="http://schemas.openxmlformats.org/officeDocument/2006/relationships" xmlns:m="http://schemas.openxmlformats.org/officeDocument/2006/math" xmlns:v="urn:schemas-microsoft-com:vml" xmlns:wp14="http://schemas.microsoft.com/office/word/2010/wordprocessingDrawing" xmlns:wp="http://schemas.openxmlformats.org/drawingml/2006/wordprocessingDrawing" xmlns:w10="urn:schemas-microsoft-com:office:word" xmlns:w="http://schemas.openxmlformats.org/wordprocessingml/2006/main" xmlns:w14="http://schemas.microsoft.com/office/word/2010/wordml" xmlns:wpg="http://schemas.microsoft.com/office/word/2010/wordprocessingGroup" xmlns:wpi="http://schemas.microsoft.com/office/word/2010/wordprocessingInk" xmlns:wne="http://schemas.microsoft.com/office/word/2006/wordml" xmlns:wps="http://schemas.microsoft.com/office/word/2010/wordprocessingShape" mc:Ignorable="w14 wp14">
+  <w:p>
+    <w:pPr>
+      <w:pStyle w:val="Footer"/>
+    </w:pPr>
+  </w:p>
+</w:ftr>
+</file>
+
+<file path=word/footer2.xml><?xml version="1.0" encoding="utf-8"?>
 <w:ftr xmlns:wpc="http://schemas.microsoft.com/office/word/2010/wordprocessingCanvas" xmlns:mc="http://schemas.openxmlformats.org/markup-compatibility/2006" xmlns:o="urn:schemas-microsoft-com:office:office" xmlns:r="http://schemas.openxmlformats.org/officeDocument/2006/relationships" xmlns:m="http://schemas.openxmlformats.org/officeDocument/2006/math" xmlns:v="urn:schemas-microsoft-com:vml" xmlns:wp14="http://schemas.microsoft.com/office/word/2010/wordprocessingDrawing" xmlns:wp="http://schemas.openxmlformats.org/drawingml/2006/wordprocessingDrawing" xmlns:w10="urn:schemas-microsoft-com:office:word" xmlns:w="http://schemas.openxmlformats.org/wordprocessingml/2006/main" xmlns:w14="http://schemas.microsoft.com/office/word/2010/wordml" xmlns:wpg="http://schemas.microsoft.com/office/word/2010/wordprocessingGroup" xmlns:wpi="http://schemas.microsoft.com/office/word/2010/wordprocessingInk" xmlns:wne="http://schemas.microsoft.com/office/word/2006/wordml" xmlns:wps="http://schemas.microsoft.com/office/word/2010/wordprocessingShape" mc:Ignorable="w14 wp14">
   <w:tbl>
     <w:tblPr>
@@ -6919,7 +8356,7 @@
             <w:rPr>
               <w:noProof/>
             </w:rPr>
-            <w:t>14</w:t>
+            <w:t>2</w:t>
           </w:r>
           <w:r>
             <w:rPr>
@@ -6955,14 +8392,42 @@
         <w:sz w:val="16"/>
         <w:lang w:val="en-US"/>
       </w:rPr>
-      <w:t xml:space="preserve">2011, </w:t>
+      <w:t>201</w:t>
     </w:r>
     <w:r>
       <w:rPr>
         <w:sz w:val="16"/>
         <w:lang w:val="en-US"/>
       </w:rPr>
-      <w:t xml:space="preserve">2012 mOcean Mobile. All Rights Reserved. </w:t>
+      <w:t>2</w:t>
+    </w:r>
+    <w:r>
+      <w:rPr>
+        <w:sz w:val="16"/>
+        <w:lang w:val="en-US"/>
+      </w:rPr>
+      <w:t xml:space="preserve">, </w:t>
+    </w:r>
+    <w:r>
+      <w:rPr>
+        <w:sz w:val="16"/>
+        <w:lang w:val="en-US"/>
+      </w:rPr>
+      <w:t>201</w:t>
+    </w:r>
+    <w:r>
+      <w:rPr>
+        <w:sz w:val="16"/>
+        <w:lang w:val="en-US"/>
+      </w:rPr>
+      <w:t>3</w:t>
+    </w:r>
+    <w:r>
+      <w:rPr>
+        <w:sz w:val="16"/>
+        <w:lang w:val="en-US"/>
+      </w:rPr>
+      <w:t xml:space="preserve"> mOcean Mobile. All Rights Reserved. </w:t>
     </w:r>
     <w:r>
       <w:rPr>
@@ -6976,7 +8441,7 @@
 </w:ftr>
 </file>
 
-<file path=word/footer2.xml><?xml version="1.0" encoding="utf-8"?>
+<file path=word/footer3.xml><?xml version="1.0" encoding="utf-8"?>
 <w:ftr xmlns:wpc="http://schemas.microsoft.com/office/word/2010/wordprocessingCanvas" xmlns:mc="http://schemas.openxmlformats.org/markup-compatibility/2006" xmlns:o="urn:schemas-microsoft-com:office:office" xmlns:r="http://schemas.openxmlformats.org/officeDocument/2006/relationships" xmlns:m="http://schemas.openxmlformats.org/officeDocument/2006/math" xmlns:v="urn:schemas-microsoft-com:vml" xmlns:wp14="http://schemas.microsoft.com/office/word/2010/wordprocessingDrawing" xmlns:wp="http://schemas.openxmlformats.org/drawingml/2006/wordprocessingDrawing" xmlns:w10="urn:schemas-microsoft-com:office:word" xmlns:w="http://schemas.openxmlformats.org/wordprocessingml/2006/main" xmlns:w14="http://schemas.microsoft.com/office/word/2010/wordml" xmlns:wpg="http://schemas.microsoft.com/office/word/2010/wordprocessingGroup" xmlns:wpi="http://schemas.microsoft.com/office/word/2010/wordprocessingInk" xmlns:wne="http://schemas.microsoft.com/office/word/2006/wordml" xmlns:wps="http://schemas.microsoft.com/office/word/2010/wordprocessingShape" mc:Ignorable="w14 wp14">
   <w:p>
     <w:pPr>
@@ -7009,6 +8474,13 @@
         <w:sz w:val="16"/>
         <w:lang w:val="en-US"/>
       </w:rPr>
+      <w:t>, 2013</w:t>
+    </w:r>
+    <w:r>
+      <w:rPr>
+        <w:sz w:val="16"/>
+        <w:lang w:val="en-US"/>
+      </w:rPr>
       <w:t xml:space="preserve"> mOcean Mobile. All Rights Reserved. </w:t>
     </w:r>
     <w:r>
@@ -7053,7 +8525,17 @@
   <w:p>
     <w:pPr>
       <w:pStyle w:val="Header"/>
-      <w:jc w:val="right"/>
+    </w:pPr>
+  </w:p>
+</w:hdr>
+</file>
+
+<file path=word/header2.xml><?xml version="1.0" encoding="utf-8"?>
+<w:hdr xmlns:wpc="http://schemas.microsoft.com/office/word/2010/wordprocessingCanvas" xmlns:mc="http://schemas.openxmlformats.org/markup-compatibility/2006" xmlns:o="urn:schemas-microsoft-com:office:office" xmlns:r="http://schemas.openxmlformats.org/officeDocument/2006/relationships" xmlns:m="http://schemas.openxmlformats.org/officeDocument/2006/math" xmlns:v="urn:schemas-microsoft-com:vml" xmlns:wp14="http://schemas.microsoft.com/office/word/2010/wordprocessingDrawing" xmlns:wp="http://schemas.openxmlformats.org/drawingml/2006/wordprocessingDrawing" xmlns:w10="urn:schemas-microsoft-com:office:word" xmlns:w="http://schemas.openxmlformats.org/wordprocessingml/2006/main" xmlns:w14="http://schemas.microsoft.com/office/word/2010/wordml" xmlns:wpg="http://schemas.microsoft.com/office/word/2010/wordprocessingGroup" xmlns:wpi="http://schemas.microsoft.com/office/word/2010/wordprocessingInk" xmlns:wne="http://schemas.microsoft.com/office/word/2006/wordml" xmlns:wps="http://schemas.microsoft.com/office/word/2010/wordprocessingShape" mc:Ignorable="w14 wp14">
+  <w:p>
+    <w:pPr>
+      <w:pStyle w:val="Header"/>
+      <w:jc w:val="center"/>
     </w:pPr>
     <w:r>
       <w:rPr>
@@ -7113,7 +8595,7 @@
 </w:hdr>
 </file>
 
-<file path=word/header2.xml><?xml version="1.0" encoding="utf-8"?>
+<file path=word/header3.xml><?xml version="1.0" encoding="utf-8"?>
 <w:hdr xmlns:wpc="http://schemas.microsoft.com/office/word/2010/wordprocessingCanvas" xmlns:mc="http://schemas.openxmlformats.org/markup-compatibility/2006" xmlns:o="urn:schemas-microsoft-com:office:office" xmlns:r="http://schemas.openxmlformats.org/officeDocument/2006/relationships" xmlns:m="http://schemas.openxmlformats.org/officeDocument/2006/math" xmlns:v="urn:schemas-microsoft-com:vml" xmlns:wp14="http://schemas.microsoft.com/office/word/2010/wordprocessingDrawing" xmlns:wp="http://schemas.openxmlformats.org/drawingml/2006/wordprocessingDrawing" xmlns:w10="urn:schemas-microsoft-com:office:word" xmlns:w="http://schemas.openxmlformats.org/wordprocessingml/2006/main" xmlns:w14="http://schemas.microsoft.com/office/word/2010/wordml" xmlns:wpg="http://schemas.microsoft.com/office/word/2010/wordprocessingGroup" xmlns:wpi="http://schemas.microsoft.com/office/word/2010/wordprocessingInk" xmlns:wne="http://schemas.microsoft.com/office/word/2006/wordml" xmlns:wps="http://schemas.microsoft.com/office/word/2010/wordprocessingShape" mc:Ignorable="w14 wp14">
   <w:p>
     <w:pPr>
@@ -12921,7 +14403,7 @@
 
 <file path=customXml/item1.xml><?xml version="1.0" encoding="utf-8"?>
 <CoverPageProperties xmlns="http://schemas.microsoft.com/office/2006/coverPageProps">
-  <PublishDate>2010-08-04T00:00:00</PublishDate>
+  <PublishDate/>
   <Abstract/>
   <CompanyAddress/>
   <CompanyPhone/>
@@ -12943,7 +14425,7 @@
 </file>
 
 <file path=customXml/itemProps2.xml><?xml version="1.0" encoding="utf-8"?>
-<ds:datastoreItem xmlns:ds="http://schemas.openxmlformats.org/officeDocument/2006/customXml" ds:itemID="{00F20705-93C0-445B-A993-913920886514}">
+<ds:datastoreItem xmlns:ds="http://schemas.openxmlformats.org/officeDocument/2006/customXml" ds:itemID="{A02DFFAB-CED4-45B9-8B1A-E30A4D4A55B2}">
   <ds:schemaRefs>
     <ds:schemaRef ds:uri="http://schemas.openxmlformats.org/officeDocument/2006/bibliography"/>
   </ds:schemaRefs>

</xml_diff>

<commit_message>
Updated developer guide for 3.1.
</commit_message>
<xml_diff>
--- a/Version3/Documentation/Developer Guide.docx
+++ b/Version3/Documentation/Developer Guide.docx
@@ -10,8 +10,6 @@
           <w:lang w:val="en-US"/>
         </w:rPr>
       </w:pPr>
-      <w:bookmarkStart w:id="0" w:name="_GoBack"/>
-      <w:bookmarkEnd w:id="0"/>
     </w:p>
     <w:p>
       <w:pPr>
@@ -151,7 +149,7 @@
           <w:color w:val="auto"/>
           <w:lang w:val="en-US"/>
         </w:rPr>
-        <w:t>3.0</w:t>
+        <w:t>3.1</w:t>
       </w:r>
     </w:p>
     <w:p>
@@ -170,8 +168,8 @@
         </w:rPr>
         <w:br w:type="page"/>
       </w:r>
-      <w:bookmarkStart w:id="1" w:name="_Toc340590046"/>
-      <w:bookmarkStart w:id="2" w:name="_Toc340590648"/>
+      <w:bookmarkStart w:id="0" w:name="_Toc340590046"/>
+      <w:bookmarkStart w:id="1" w:name="_Toc366010562"/>
       <w:r>
         <w:rPr>
           <w:rStyle w:val="Heading1Char"/>
@@ -180,8 +178,8 @@
         <w:lastRenderedPageBreak/>
         <w:t>Table of Contents</w:t>
       </w:r>
+      <w:bookmarkEnd w:id="0"/>
       <w:bookmarkEnd w:id="1"/>
-      <w:bookmarkEnd w:id="2"/>
       <w:r>
         <w:rPr>
           <w:b/>
@@ -240,7 +238,7 @@
         <w:rPr>
           <w:noProof/>
         </w:rPr>
-        <w:instrText xml:space="preserve"> PAGEREF _Toc340590648 \h </w:instrText>
+        <w:instrText xml:space="preserve"> PAGEREF _Toc366010562 \h </w:instrText>
       </w:r>
       <w:r>
         <w:rPr>
@@ -286,7 +284,7 @@
           <w:noProof/>
           <w:lang w:val="en-US"/>
         </w:rPr>
-        <w:t>What’s New in 3.0</w:t>
+        <w:t>What’s New in 3.1</w:t>
       </w:r>
       <w:r>
         <w:rPr>
@@ -304,7 +302,7 @@
         <w:rPr>
           <w:noProof/>
         </w:rPr>
-        <w:instrText xml:space="preserve"> PAGEREF _Toc340590649 \h </w:instrText>
+        <w:instrText xml:space="preserve"> PAGEREF _Toc366010563 \h </w:instrText>
       </w:r>
       <w:r>
         <w:rPr>
@@ -368,7 +366,7 @@
         <w:rPr>
           <w:noProof/>
         </w:rPr>
-        <w:instrText xml:space="preserve"> PAGEREF _Toc340590650 \h </w:instrText>
+        <w:instrText xml:space="preserve"> PAGEREF _Toc366010564 \h </w:instrText>
       </w:r>
       <w:r>
         <w:rPr>
@@ -432,7 +430,7 @@
         <w:rPr>
           <w:noProof/>
         </w:rPr>
-        <w:instrText xml:space="preserve"> PAGEREF _Toc340590651 \h </w:instrText>
+        <w:instrText xml:space="preserve"> PAGEREF _Toc366010565 \h </w:instrText>
       </w:r>
       <w:r>
         <w:rPr>
@@ -496,7 +494,7 @@
         <w:rPr>
           <w:noProof/>
         </w:rPr>
-        <w:instrText xml:space="preserve"> PAGEREF _Toc340590652 \h </w:instrText>
+        <w:instrText xml:space="preserve"> PAGEREF _Toc366010566 \h </w:instrText>
       </w:r>
       <w:r>
         <w:rPr>
@@ -560,7 +558,7 @@
         <w:rPr>
           <w:noProof/>
         </w:rPr>
-        <w:instrText xml:space="preserve"> PAGEREF _Toc340590653 \h </w:instrText>
+        <w:instrText xml:space="preserve"> PAGEREF _Toc366010567 \h </w:instrText>
       </w:r>
       <w:r>
         <w:rPr>
@@ -623,7 +621,7 @@
         <w:rPr>
           <w:noProof/>
         </w:rPr>
-        <w:instrText xml:space="preserve"> PAGEREF _Toc340590654 \h </w:instrText>
+        <w:instrText xml:space="preserve"> PAGEREF _Toc366010568 \h </w:instrText>
       </w:r>
       <w:r>
         <w:rPr>
@@ -685,7 +683,7 @@
         <w:rPr>
           <w:noProof/>
         </w:rPr>
-        <w:instrText xml:space="preserve"> PAGEREF _Toc340590655 \h </w:instrText>
+        <w:instrText xml:space="preserve"> PAGEREF _Toc366010569 \h </w:instrText>
       </w:r>
       <w:r>
         <w:rPr>
@@ -747,7 +745,7 @@
         <w:rPr>
           <w:noProof/>
         </w:rPr>
-        <w:instrText xml:space="preserve"> PAGEREF _Toc340590656 \h </w:instrText>
+        <w:instrText xml:space="preserve"> PAGEREF _Toc366010570 \h </w:instrText>
       </w:r>
       <w:r>
         <w:rPr>
@@ -809,7 +807,7 @@
         <w:rPr>
           <w:noProof/>
         </w:rPr>
-        <w:instrText xml:space="preserve"> PAGEREF _Toc340590657 \h </w:instrText>
+        <w:instrText xml:space="preserve"> PAGEREF _Toc366010571 \h </w:instrText>
       </w:r>
       <w:r>
         <w:rPr>
@@ -871,7 +869,7 @@
         <w:rPr>
           <w:noProof/>
         </w:rPr>
-        <w:instrText xml:space="preserve"> PAGEREF _Toc340590658 \h </w:instrText>
+        <w:instrText xml:space="preserve"> PAGEREF _Toc366010572 \h </w:instrText>
       </w:r>
       <w:r>
         <w:rPr>
@@ -933,7 +931,7 @@
         <w:rPr>
           <w:noProof/>
         </w:rPr>
-        <w:instrText xml:space="preserve"> PAGEREF _Toc340590659 \h </w:instrText>
+        <w:instrText xml:space="preserve"> PAGEREF _Toc366010573 \h </w:instrText>
       </w:r>
       <w:r>
         <w:rPr>
@@ -1003,7 +1001,7 @@
         <w:rPr>
           <w:noProof/>
         </w:rPr>
-        <w:instrText xml:space="preserve"> PAGEREF _Toc340590660 \h </w:instrText>
+        <w:instrText xml:space="preserve"> PAGEREF _Toc366010574 \h </w:instrText>
       </w:r>
       <w:r>
         <w:rPr>
@@ -1067,7 +1065,7 @@
         <w:rPr>
           <w:noProof/>
         </w:rPr>
-        <w:instrText xml:space="preserve"> PAGEREF _Toc340590661 \h </w:instrText>
+        <w:instrText xml:space="preserve"> PAGEREF _Toc366010575 \h </w:instrText>
       </w:r>
       <w:r>
         <w:rPr>
@@ -1131,7 +1129,7 @@
         <w:rPr>
           <w:noProof/>
         </w:rPr>
-        <w:instrText xml:space="preserve"> PAGEREF _Toc340590662 \h </w:instrText>
+        <w:instrText xml:space="preserve"> PAGEREF _Toc366010576 \h </w:instrText>
       </w:r>
       <w:r>
         <w:rPr>
@@ -1195,7 +1193,7 @@
         <w:rPr>
           <w:noProof/>
         </w:rPr>
-        <w:instrText xml:space="preserve"> PAGEREF _Toc340590663 \h </w:instrText>
+        <w:instrText xml:space="preserve"> PAGEREF _Toc366010577 \h </w:instrText>
       </w:r>
       <w:r>
         <w:rPr>
@@ -1259,7 +1257,7 @@
         <w:rPr>
           <w:noProof/>
         </w:rPr>
-        <w:instrText xml:space="preserve"> PAGEREF _Toc340590664 \h </w:instrText>
+        <w:instrText xml:space="preserve"> PAGEREF _Toc366010578 \h </w:instrText>
       </w:r>
       <w:r>
         <w:rPr>
@@ -1321,7 +1319,7 @@
         <w:rPr>
           <w:noProof/>
         </w:rPr>
-        <w:instrText xml:space="preserve"> PAGEREF _Toc340590665 \h </w:instrText>
+        <w:instrText xml:space="preserve"> PAGEREF _Toc366010579 \h </w:instrText>
       </w:r>
       <w:r>
         <w:rPr>
@@ -1383,7 +1381,7 @@
         <w:rPr>
           <w:noProof/>
         </w:rPr>
-        <w:instrText xml:space="preserve"> PAGEREF _Toc340590666 \h </w:instrText>
+        <w:instrText xml:space="preserve"> PAGEREF _Toc366010580 \h </w:instrText>
       </w:r>
       <w:r>
         <w:rPr>
@@ -1445,7 +1443,7 @@
         <w:rPr>
           <w:noProof/>
         </w:rPr>
-        <w:instrText xml:space="preserve"> PAGEREF _Toc340590667 \h </w:instrText>
+        <w:instrText xml:space="preserve"> PAGEREF _Toc366010581 \h </w:instrText>
       </w:r>
       <w:r>
         <w:rPr>
@@ -1507,7 +1505,7 @@
         <w:rPr>
           <w:noProof/>
         </w:rPr>
-        <w:instrText xml:space="preserve"> PAGEREF _Toc340590668 \h </w:instrText>
+        <w:instrText xml:space="preserve"> PAGEREF _Toc366010582 \h </w:instrText>
       </w:r>
       <w:r>
         <w:rPr>
@@ -1571,7 +1569,7 @@
         <w:rPr>
           <w:noProof/>
         </w:rPr>
-        <w:instrText xml:space="preserve"> PAGEREF _Toc340590669 \h </w:instrText>
+        <w:instrText xml:space="preserve"> PAGEREF _Toc366010583 \h </w:instrText>
       </w:r>
       <w:r>
         <w:rPr>
@@ -1635,7 +1633,7 @@
         <w:rPr>
           <w:noProof/>
         </w:rPr>
-        <w:instrText xml:space="preserve"> PAGEREF _Toc340590670 \h </w:instrText>
+        <w:instrText xml:space="preserve"> PAGEREF _Toc366010584 \h </w:instrText>
       </w:r>
       <w:r>
         <w:rPr>
@@ -1699,7 +1697,7 @@
         <w:rPr>
           <w:noProof/>
         </w:rPr>
-        <w:instrText xml:space="preserve"> PAGEREF _Toc340590671 \h </w:instrText>
+        <w:instrText xml:space="preserve"> PAGEREF _Toc366010585 \h </w:instrText>
       </w:r>
       <w:r>
         <w:rPr>
@@ -1762,7 +1760,7 @@
         <w:rPr>
           <w:noProof/>
         </w:rPr>
-        <w:instrText xml:space="preserve"> PAGEREF _Toc340590672 \h </w:instrText>
+        <w:instrText xml:space="preserve"> PAGEREF _Toc366010586 \h </w:instrText>
       </w:r>
       <w:r>
         <w:rPr>
@@ -1826,7 +1824,7 @@
         <w:rPr>
           <w:noProof/>
         </w:rPr>
-        <w:instrText xml:space="preserve"> PAGEREF _Toc340590673 \h </w:instrText>
+        <w:instrText xml:space="preserve"> PAGEREF _Toc366010587 \h </w:instrText>
       </w:r>
       <w:r>
         <w:rPr>
@@ -1874,8 +1872,8 @@
         </w:rPr>
         <w:br w:type="page"/>
       </w:r>
-      <w:bookmarkStart w:id="3" w:name="_Toc191979974"/>
-      <w:bookmarkStart w:id="4" w:name="_Toc340590649"/>
+      <w:bookmarkStart w:id="2" w:name="_Toc191979974"/>
+      <w:bookmarkStart w:id="3" w:name="_Toc366010563"/>
       <w:r>
         <w:rPr>
           <w:lang w:val="en-US"/>
@@ -1895,54 +1893,114 @@
         </w:rPr>
         <w:t xml:space="preserve">ew in </w:t>
       </w:r>
+      <w:bookmarkEnd w:id="2"/>
+      <w:r>
+        <w:rPr>
+          <w:lang w:val="en-US"/>
+        </w:rPr>
+        <w:t>3.</w:t>
+      </w:r>
+      <w:r>
+        <w:rPr>
+          <w:lang w:val="en-US"/>
+        </w:rPr>
+        <w:t>1</w:t>
+      </w:r>
       <w:bookmarkEnd w:id="3"/>
-      <w:r>
-        <w:rPr>
-          <w:lang w:val="en-US"/>
-        </w:rPr>
-        <w:t>3.0</w:t>
+    </w:p>
+    <w:p>
+      <w:pPr>
+        <w:pStyle w:val="xxx"/>
+      </w:pPr>
+      <w:bookmarkStart w:id="4" w:name="_Toc191979975"/>
+      <w:r>
+        <w:t xml:space="preserve">Makes use of </w:t>
+      </w:r>
+      <w:proofErr w:type="spellStart"/>
+      <w:r>
+        <w:t>NSURLProtocol</w:t>
+      </w:r>
+      <w:proofErr w:type="spellEnd"/>
+      <w:r>
+        <w:t xml:space="preserve"> for cleaner MRAID </w:t>
+      </w:r>
+      <w:proofErr w:type="spellStart"/>
+      <w:r>
+        <w:t>Javascript</w:t>
+      </w:r>
+      <w:proofErr w:type="spellEnd"/>
+      <w:r>
+        <w:t xml:space="preserve"> bridge injection.</w:t>
+      </w:r>
+    </w:p>
+    <w:p>
+      <w:pPr>
+        <w:pStyle w:val="xxx"/>
+      </w:pPr>
+      <w:r>
+        <w:t xml:space="preserve">More control over MRAID </w:t>
+      </w:r>
+      <w:proofErr w:type="gramStart"/>
+      <w:r>
+        <w:t>resize</w:t>
+      </w:r>
+      <w:proofErr w:type="gramEnd"/>
+      <w:r>
+        <w:t xml:space="preserve"> </w:t>
+      </w:r>
+      <w:proofErr w:type="spellStart"/>
+      <w:r>
+        <w:t>superview</w:t>
+      </w:r>
+      <w:proofErr w:type="spellEnd"/>
+      <w:r>
+        <w:t xml:space="preserve"> (if needed).</w:t>
+      </w:r>
+    </w:p>
+    <w:p>
+      <w:pPr>
+        <w:pStyle w:val="xxx"/>
+        <w:rPr>
+          <w:lang w:eastAsia="ru-RU"/>
+        </w:rPr>
+      </w:pPr>
+      <w:r>
+        <w:rPr>
+          <w:lang w:eastAsia="ru-RU"/>
+        </w:rPr>
+        <w:t>Stability and bug fixes.</w:t>
+      </w:r>
+    </w:p>
+    <w:p>
+      <w:pPr>
+        <w:pStyle w:val="Heading1"/>
+        <w:rPr>
+          <w:lang w:val="en-US"/>
+        </w:rPr>
+      </w:pPr>
+      <w:bookmarkStart w:id="5" w:name="_Toc366010564"/>
+      <w:r>
+        <w:rPr>
+          <w:lang w:val="en-US"/>
+        </w:rPr>
+        <w:t>Implementation Changes</w:t>
       </w:r>
       <w:bookmarkEnd w:id="4"/>
+      <w:bookmarkEnd w:id="5"/>
     </w:p>
     <w:p>
       <w:pPr>
         <w:pStyle w:val="xxx"/>
       </w:pPr>
-      <w:r>
-        <w:t>New code</w:t>
-      </w:r>
-      <w:r>
-        <w:t>base</w:t>
-      </w:r>
-      <w:bookmarkStart w:id="5" w:name="_Toc191979975"/>
-      <w:bookmarkStart w:id="6" w:name="_Toc340590650"/>
-    </w:p>
-    <w:p>
-      <w:pPr>
-        <w:pStyle w:val="xxx"/>
-        <w:rPr>
-          <w:lang w:eastAsia="ru-RU"/>
-        </w:rPr>
-      </w:pPr>
-      <w:r>
-        <w:rPr>
-          <w:lang w:eastAsia="ru-RU"/>
-        </w:rPr>
-        <w:t xml:space="preserve">The SDK has been redesigned and refocused around MRAID 2.0 Specification (see http://www.iab.net/mraid/). </w:t>
-      </w:r>
-    </w:p>
-    <w:p>
-      <w:pPr>
-        <w:pStyle w:val="xxx"/>
-        <w:rPr>
-          <w:lang w:eastAsia="ru-RU"/>
-        </w:rPr>
-      </w:pPr>
-      <w:r>
-        <w:rPr>
-          <w:lang w:eastAsia="ru-RU"/>
-        </w:rPr>
-        <w:t xml:space="preserve">ORMMA support has been dropped. </w:t>
+      <w:bookmarkStart w:id="6" w:name="_Toc191979978"/>
+      <w:r>
+        <w:t>The 3.0</w:t>
+      </w:r>
+      <w:r>
+        <w:t>/3.1</w:t>
+      </w:r>
+      <w:r>
+        <w:t xml:space="preserve"> SDK is not compatible with the 2.0 SDK.  Prior to installing the 3.0 SDK remove the 2.0 SDK references.</w:t>
       </w:r>
     </w:p>
     <w:p>
@@ -1952,40 +2010,15 @@
           <w:lang w:val="en-US"/>
         </w:rPr>
       </w:pPr>
-      <w:r>
-        <w:rPr>
-          <w:lang w:val="en-US"/>
-        </w:rPr>
-        <w:t>Implementation Changes</w:t>
-      </w:r>
-      <w:bookmarkEnd w:id="5"/>
+      <w:bookmarkStart w:id="7" w:name="_Toc366010565"/>
+      <w:r>
+        <w:rPr>
+          <w:lang w:val="en-US"/>
+        </w:rPr>
+        <w:t>System Requirements</w:t>
+      </w:r>
       <w:bookmarkEnd w:id="6"/>
-    </w:p>
-    <w:p>
-      <w:pPr>
-        <w:pStyle w:val="xxx"/>
-      </w:pPr>
-      <w:bookmarkStart w:id="7" w:name="_Toc191979978"/>
-      <w:r>
-        <w:t>The 3.0 SDK is not compatible with the 2.0 SDK.  Prior to installing the 3.0 SDK remove the 2.0 SDK references.</w:t>
-      </w:r>
-    </w:p>
-    <w:p>
-      <w:pPr>
-        <w:pStyle w:val="Heading1"/>
-        <w:rPr>
-          <w:lang w:val="en-US"/>
-        </w:rPr>
-      </w:pPr>
-      <w:bookmarkStart w:id="8" w:name="_Toc340590651"/>
-      <w:r>
-        <w:rPr>
-          <w:lang w:val="en-US"/>
-        </w:rPr>
-        <w:t>System Requirements</w:t>
-      </w:r>
       <w:bookmarkEnd w:id="7"/>
-      <w:bookmarkEnd w:id="8"/>
     </w:p>
     <w:p>
       <w:pPr>
@@ -2059,14 +2092,14 @@
           <w:lang w:val="en-US"/>
         </w:rPr>
       </w:pPr>
-      <w:bookmarkStart w:id="9" w:name="_Toc340590652"/>
+      <w:bookmarkStart w:id="8" w:name="_Toc366010566"/>
       <w:r>
         <w:rPr>
           <w:lang w:val="en-US"/>
         </w:rPr>
         <w:t>Prerequisites</w:t>
       </w:r>
-      <w:bookmarkEnd w:id="9"/>
+      <w:bookmarkEnd w:id="8"/>
     </w:p>
     <w:p>
       <w:r>
@@ -2224,7 +2257,7 @@
           <w:lang w:val="en-US"/>
         </w:rPr>
       </w:pPr>
-      <w:bookmarkStart w:id="10" w:name="_Toc191979979"/>
+      <w:bookmarkStart w:id="9" w:name="_Toc191979979"/>
       <w:r>
         <w:rPr>
           <w:lang w:val="en-US"/>
@@ -2239,7 +2272,7 @@
           <w:lang w:val="en-US"/>
         </w:rPr>
       </w:pPr>
-      <w:bookmarkStart w:id="11" w:name="_Toc340590653"/>
+      <w:bookmarkStart w:id="10" w:name="_Toc366010567"/>
       <w:r>
         <w:rPr>
           <w:lang w:val="en-US"/>
@@ -2259,8 +2292,8 @@
         </w:rPr>
         <w:t>ist</w:t>
       </w:r>
+      <w:bookmarkEnd w:id="9"/>
       <w:bookmarkEnd w:id="10"/>
-      <w:bookmarkEnd w:id="11"/>
     </w:p>
     <w:p>
       <w:pPr>
@@ -2577,7 +2610,7 @@
       <w:r>
         <w:t xml:space="preserve"> </w:t>
       </w:r>
-      <w:bookmarkStart w:id="12" w:name="_Toc191979980"/>
+      <w:bookmarkStart w:id="11" w:name="_Toc191979980"/>
     </w:p>
     <w:p>
       <w:pPr>
@@ -2708,6 +2741,8 @@
         </w:numPr>
         <w:ind w:left="720"/>
       </w:pPr>
+      <w:bookmarkStart w:id="12" w:name="_GoBack"/>
+      <w:bookmarkEnd w:id="12"/>
     </w:p>
     <w:p>
       <w:pPr>
@@ -2763,7 +2798,7 @@
       <w:pPr>
         <w:pStyle w:val="Heading1"/>
       </w:pPr>
-      <w:bookmarkStart w:id="13" w:name="_Toc340590654"/>
+      <w:bookmarkStart w:id="13" w:name="_Toc366010568"/>
       <w:r>
         <w:lastRenderedPageBreak/>
         <w:t xml:space="preserve">Installing the Ad </w:t>
@@ -2771,7 +2806,7 @@
       <w:r>
         <w:t>SDK</w:t>
       </w:r>
-      <w:bookmarkEnd w:id="12"/>
+      <w:bookmarkEnd w:id="11"/>
       <w:bookmarkEnd w:id="13"/>
     </w:p>
     <w:p>
@@ -2782,9 +2817,9 @@
         </w:rPr>
       </w:pPr>
       <w:bookmarkStart w:id="14" w:name="_Toc340590053"/>
-      <w:bookmarkStart w:id="15" w:name="_Toc340590655"/>
-      <w:bookmarkStart w:id="16" w:name="_Toc191979981"/>
-      <w:bookmarkStart w:id="17" w:name="_Toc318223492"/>
+      <w:bookmarkStart w:id="15" w:name="_Toc191979981"/>
+      <w:bookmarkStart w:id="16" w:name="_Toc318223492"/>
+      <w:bookmarkStart w:id="17" w:name="_Toc366010569"/>
       <w:r>
         <w:rPr>
           <w:lang w:val="en-US"/>
@@ -2792,7 +2827,7 @@
         <w:t>SDK Integration Methods</w:t>
       </w:r>
       <w:bookmarkEnd w:id="14"/>
-      <w:bookmarkEnd w:id="15"/>
+      <w:bookmarkEnd w:id="17"/>
     </w:p>
     <w:p>
       <w:pPr>
@@ -2815,7 +2850,7 @@
         </w:rPr>
       </w:pPr>
       <w:bookmarkStart w:id="18" w:name="_Toc340590054"/>
-      <w:bookmarkStart w:id="19" w:name="_Toc340590656"/>
+      <w:bookmarkStart w:id="19" w:name="_Toc366010570"/>
       <w:r>
         <w:rPr>
           <w:lang w:val="en-US"/>
@@ -2961,8 +2996,8 @@
         </w:rPr>
       </w:pPr>
       <w:bookmarkStart w:id="20" w:name="_Toc340590055"/>
+      <w:bookmarkEnd w:id="15"/>
       <w:bookmarkEnd w:id="16"/>
-      <w:bookmarkEnd w:id="17"/>
       <w:r>
         <w:rPr>
           <w:lang w:val="en-US"/>
@@ -2977,7 +3012,7 @@
           <w:lang w:val="en-US"/>
         </w:rPr>
       </w:pPr>
-      <w:bookmarkStart w:id="21" w:name="_Toc340590657"/>
+      <w:bookmarkStart w:id="21" w:name="_Toc366010571"/>
       <w:r>
         <w:rPr>
           <w:lang w:val="en-US"/>
@@ -3252,7 +3287,7 @@
           <w:lang w:val="en-US"/>
         </w:rPr>
       </w:pPr>
-      <w:bookmarkStart w:id="23" w:name="_Toc340590658"/>
+      <w:bookmarkStart w:id="23" w:name="_Toc366010572"/>
       <w:r>
         <w:rPr>
           <w:lang w:val="en-US"/>
@@ -3647,7 +3682,7 @@
           <w:lang w:val="en-US"/>
         </w:rPr>
       </w:pPr>
-      <w:bookmarkStart w:id="25" w:name="_Toc340590659"/>
+      <w:bookmarkStart w:id="25" w:name="_Toc366010573"/>
       <w:r>
         <w:rPr>
           <w:lang w:val="en-US"/>
@@ -3988,7 +4023,7 @@
         </w:rPr>
       </w:pPr>
       <w:bookmarkStart w:id="27" w:name="_Toc191979985"/>
-      <w:bookmarkStart w:id="28" w:name="_Toc340590660"/>
+      <w:bookmarkStart w:id="28" w:name="_Toc366010574"/>
       <w:r>
         <w:lastRenderedPageBreak/>
         <w:t>MASTAdView</w:t>
@@ -4415,7 +4450,7 @@
         </w:rPr>
         <w:br w:type="page"/>
       </w:r>
-      <w:bookmarkStart w:id="32" w:name="_Toc340590661"/>
+      <w:bookmarkStart w:id="32" w:name="_Toc366010575"/>
       <w:r>
         <w:rPr>
           <w:lang w:val="en-US"/>
@@ -4622,7 +4657,7 @@
           <w:lang w:val="en-US"/>
         </w:rPr>
       </w:pPr>
-      <w:bookmarkStart w:id="33" w:name="_Toc340590662"/>
+      <w:bookmarkStart w:id="33" w:name="_Toc366010576"/>
       <w:r>
         <w:rPr>
           <w:lang w:val="en-US"/>
@@ -6186,7 +6221,7 @@
       <w:bookmarkStart w:id="39" w:name="_Interstitial_ad_integration_2"/>
       <w:bookmarkStart w:id="40" w:name="_Toc191979987"/>
       <w:bookmarkStart w:id="41" w:name="_Toc318223498"/>
-      <w:bookmarkStart w:id="42" w:name="_Toc340590663"/>
+      <w:bookmarkStart w:id="42" w:name="_Toc366010577"/>
       <w:bookmarkEnd w:id="38"/>
       <w:bookmarkEnd w:id="39"/>
       <w:r>
@@ -7356,7 +7391,7 @@
         <w:br w:type="page"/>
       </w:r>
       <w:bookmarkStart w:id="44" w:name="_Toc191979988"/>
-      <w:bookmarkStart w:id="45" w:name="_Toc340590664"/>
+      <w:bookmarkStart w:id="45" w:name="_Toc366010578"/>
       <w:r>
         <w:rPr>
           <w:lang w:val="en-US"/>
@@ -7389,7 +7424,7 @@
       <w:bookmarkStart w:id="46" w:name="_Toc191979989"/>
       <w:bookmarkStart w:id="47" w:name="_Toc318223500"/>
       <w:bookmarkStart w:id="48" w:name="_Toc340590064"/>
-      <w:bookmarkStart w:id="49" w:name="_Toc340590665"/>
+      <w:bookmarkStart w:id="49" w:name="_Toc366010579"/>
       <w:r>
         <w:rPr>
           <w:lang w:val="en-US"/>
@@ -7480,7 +7515,7 @@
         </w:rPr>
       </w:pPr>
       <w:bookmarkStart w:id="50" w:name="_Toc340590065"/>
-      <w:bookmarkStart w:id="51" w:name="_Toc340590666"/>
+      <w:bookmarkStart w:id="51" w:name="_Toc366010580"/>
       <w:r>
         <w:rPr>
           <w:lang w:val="en-US"/>
@@ -7593,7 +7628,7 @@
         </w:rPr>
       </w:pPr>
       <w:bookmarkStart w:id="52" w:name="_Toc340590066"/>
-      <w:bookmarkStart w:id="53" w:name="_Toc340590667"/>
+      <w:bookmarkStart w:id="53" w:name="_Toc366010581"/>
       <w:r>
         <w:rPr>
           <w:lang w:val="en-US"/>
@@ -7654,7 +7689,7 @@
         </w:rPr>
       </w:pPr>
       <w:bookmarkStart w:id="54" w:name="_Toc340590067"/>
-      <w:bookmarkStart w:id="55" w:name="_Toc340590668"/>
+      <w:bookmarkStart w:id="55" w:name="_Toc366010582"/>
       <w:r>
         <w:rPr>
           <w:lang w:val="en-US"/>
@@ -7700,7 +7735,7 @@
         </w:rPr>
       </w:pPr>
       <w:bookmarkStart w:id="56" w:name="_Toc191979994"/>
-      <w:bookmarkStart w:id="57" w:name="_Toc340590669"/>
+      <w:bookmarkStart w:id="57" w:name="_Toc366010583"/>
       <w:r>
         <w:rPr>
           <w:lang w:val="en-US"/>
@@ -7830,8 +7865,8 @@
           <w:lang w:val="en-US"/>
         </w:rPr>
       </w:pPr>
-      <w:bookmarkStart w:id="58" w:name="_Toc340590670"/>
-      <w:bookmarkStart w:id="59" w:name="_Toc191979995"/>
+      <w:bookmarkStart w:id="58" w:name="_Toc191979995"/>
+      <w:bookmarkStart w:id="59" w:name="_Toc366010584"/>
       <w:r>
         <w:rPr>
           <w:lang w:val="en-US"/>
@@ -7844,7 +7879,7 @@
         </w:rPr>
         <w:t>Updates and Failures</w:t>
       </w:r>
-      <w:bookmarkEnd w:id="58"/>
+      <w:bookmarkEnd w:id="59"/>
     </w:p>
     <w:p>
       <w:pPr>
@@ -7975,14 +8010,14 @@
           <w:lang w:val="en-US"/>
         </w:rPr>
       </w:pPr>
-      <w:bookmarkStart w:id="60" w:name="_Toc340590671"/>
+      <w:bookmarkStart w:id="60" w:name="_Toc366010585"/>
       <w:r>
         <w:rPr>
           <w:lang w:val="en-US"/>
         </w:rPr>
         <w:t>Troubleshooting</w:t>
       </w:r>
-      <w:bookmarkEnd w:id="59"/>
+      <w:bookmarkEnd w:id="58"/>
       <w:bookmarkEnd w:id="60"/>
     </w:p>
     <w:p>
@@ -7994,7 +8029,7 @@
         </w:rPr>
       </w:pPr>
       <w:bookmarkStart w:id="61" w:name="_Toc340590070"/>
-      <w:bookmarkStart w:id="62" w:name="_Toc340590672"/>
+      <w:bookmarkStart w:id="62" w:name="_Toc366010586"/>
       <w:r>
         <w:rPr>
           <w:shd w:val="clear" w:color="auto" w:fill="FFFFFF"/>
@@ -8165,7 +8200,7 @@
           <w:lang w:val="en-US"/>
         </w:rPr>
       </w:pPr>
-      <w:bookmarkStart w:id="63" w:name="_Toc340590673"/>
+      <w:bookmarkStart w:id="63" w:name="_Toc366010587"/>
       <w:r>
         <w:rPr>
           <w:lang w:val="en-US"/>
@@ -14425,7 +14460,7 @@
 </file>
 
 <file path=customXml/itemProps2.xml><?xml version="1.0" encoding="utf-8"?>
-<ds:datastoreItem xmlns:ds="http://schemas.openxmlformats.org/officeDocument/2006/customXml" ds:itemID="{A02DFFAB-CED4-45B9-8B1A-E30A4D4A55B2}">
+<ds:datastoreItem xmlns:ds="http://schemas.openxmlformats.org/officeDocument/2006/customXml" ds:itemID="{B4C685B9-8625-4BBA-AD9E-D72AC44D2DAA}">
   <ds:schemaRefs>
     <ds:schemaRef ds:uri="http://schemas.openxmlformats.org/officeDocument/2006/bibliography"/>
   </ds:schemaRefs>

</xml_diff>